<commit_message>
Matriz de riesgo, ajuste de casos de prueba y plan de calidad
</commit_message>
<xml_diff>
--- a/Casos de prueba.docx
+++ b/Casos de prueba.docx
@@ -34,8 +34,8 @@
         <w:tblLook w:val="04A0" w:firstRow="1" w:lastRow="0" w:firstColumn="1" w:lastColumn="0" w:noHBand="0" w:noVBand="1"/>
       </w:tblPr>
       <w:tblGrid>
-        <w:gridCol w:w="2162"/>
-        <w:gridCol w:w="6666"/>
+        <w:gridCol w:w="2214"/>
+        <w:gridCol w:w="6840"/>
       </w:tblGrid>
       <w:tr>
         <w:tc>
@@ -667,8 +667,8 @@
         <w:tblLook w:val="04A0" w:firstRow="1" w:lastRow="0" w:firstColumn="1" w:lastColumn="0" w:noHBand="0" w:noVBand="1"/>
       </w:tblPr>
       <w:tblGrid>
-        <w:gridCol w:w="2445"/>
-        <w:gridCol w:w="6383"/>
+        <w:gridCol w:w="2505"/>
+        <w:gridCol w:w="6549"/>
       </w:tblGrid>
       <w:tr>
         <w:tc>
@@ -1378,8 +1378,8 @@
         <w:tblLook w:val="04A0" w:firstRow="1" w:lastRow="0" w:firstColumn="1" w:lastColumn="0" w:noHBand="0" w:noVBand="1"/>
       </w:tblPr>
       <w:tblGrid>
-        <w:gridCol w:w="2174"/>
-        <w:gridCol w:w="6654"/>
+        <w:gridCol w:w="2227"/>
+        <w:gridCol w:w="6827"/>
       </w:tblGrid>
       <w:tr>
         <w:tc>
@@ -1987,8 +1987,8 @@
         <w:tblLook w:val="04A0" w:firstRow="1" w:lastRow="0" w:firstColumn="1" w:lastColumn="0" w:noHBand="0" w:noVBand="1"/>
       </w:tblPr>
       <w:tblGrid>
-        <w:gridCol w:w="2185"/>
-        <w:gridCol w:w="6643"/>
+        <w:gridCol w:w="2238"/>
+        <w:gridCol w:w="6816"/>
       </w:tblGrid>
       <w:tr>
         <w:tc>
@@ -2615,8 +2615,8 @@
         <w:tblLook w:val="04A0" w:firstRow="1" w:lastRow="0" w:firstColumn="1" w:lastColumn="0" w:noHBand="0" w:noVBand="1"/>
       </w:tblPr>
       <w:tblGrid>
-        <w:gridCol w:w="2185"/>
-        <w:gridCol w:w="6643"/>
+        <w:gridCol w:w="2238"/>
+        <w:gridCol w:w="6816"/>
       </w:tblGrid>
       <w:tr>
         <w:tc>
@@ -3323,8 +3323,8 @@
         <w:tblLook w:val="04A0" w:firstRow="1" w:lastRow="0" w:firstColumn="1" w:lastColumn="0" w:noHBand="0" w:noVBand="1"/>
       </w:tblPr>
       <w:tblGrid>
-        <w:gridCol w:w="2185"/>
-        <w:gridCol w:w="6643"/>
+        <w:gridCol w:w="2238"/>
+        <w:gridCol w:w="6816"/>
       </w:tblGrid>
       <w:tr>
         <w:tc>
@@ -4050,8 +4050,8 @@
         <w:tblLook w:val="04A0" w:firstRow="1" w:lastRow="0" w:firstColumn="1" w:lastColumn="0" w:noHBand="0" w:noVBand="1"/>
       </w:tblPr>
       <w:tblGrid>
-        <w:gridCol w:w="2139"/>
-        <w:gridCol w:w="6689"/>
+        <w:gridCol w:w="2191"/>
+        <w:gridCol w:w="6863"/>
       </w:tblGrid>
       <w:tr>
         <w:tc>
@@ -8890,47 +8890,6 @@
         </w:rPr>
       </w:pPr>
     </w:p>
-    <w:p>
-      <w:pPr>
-        <w:rPr>
-          <w:rFonts w:ascii="Times New Roman" w:hAnsi="Times New Roman" w:cs="Times New Roman"/>
-        </w:rPr>
-      </w:pPr>
-      <w:proofErr w:type="spellStart"/>
-      <w:proofErr w:type="gramStart"/>
-      <w:r>
-        <w:rPr>
-          <w:rFonts w:ascii="Times New Roman" w:hAnsi="Times New Roman" w:cs="Times New Roman"/>
-        </w:rPr>
-        <w:t>Gherkin</w:t>
-      </w:r>
-      <w:proofErr w:type="spellEnd"/>
-      <w:r>
-        <w:rPr>
-          <w:rFonts w:ascii="Times New Roman" w:hAnsi="Times New Roman" w:cs="Times New Roman"/>
-        </w:rPr>
-        <w:t xml:space="preserve">  para</w:t>
-      </w:r>
-      <w:proofErr w:type="gramEnd"/>
-      <w:r>
-        <w:rPr>
-          <w:rFonts w:ascii="Times New Roman" w:hAnsi="Times New Roman" w:cs="Times New Roman"/>
-        </w:rPr>
-        <w:t xml:space="preserve"> web</w:t>
-      </w:r>
-      <w:r>
-        <w:rPr>
-          <w:rFonts w:ascii="Times New Roman" w:hAnsi="Times New Roman" w:cs="Times New Roman"/>
-        </w:rPr>
-        <w:t xml:space="preserve"> </w:t>
-      </w:r>
-      <w:r>
-        <w:rPr>
-          <w:rFonts w:ascii="Times New Roman" w:hAnsi="Times New Roman" w:cs="Times New Roman"/>
-        </w:rPr>
-        <w:t xml:space="preserve">Alkosto </w:t>
-      </w:r>
-    </w:p>
     <w:tbl>
       <w:tblPr>
         <w:tblStyle w:val="TableGrid"/>
@@ -8942,8 +8901,8 @@
         <w:tblLook w:val="04A0" w:firstRow="1" w:lastRow="0" w:firstColumn="1" w:lastColumn="0" w:noHBand="0" w:noVBand="1"/>
       </w:tblPr>
       <w:tblGrid>
-        <w:gridCol w:w="2180"/>
-        <w:gridCol w:w="6648"/>
+        <w:gridCol w:w="2233"/>
+        <w:gridCol w:w="6821"/>
       </w:tblGrid>
       <w:tr>
         <w:tc>
@@ -9276,6 +9235,12 @@
               </w:rPr>
               <w:t>producto</w:t>
             </w:r>
+            <w:r>
+              <w:rPr>
+                <w:rFonts w:ascii="Times New Roman" w:hAnsi="Times New Roman" w:cs="Times New Roman"/>
+              </w:rPr>
+              <w:t xml:space="preserve"> con pago en efectivo</w:t>
+            </w:r>
           </w:p>
         </w:tc>
       </w:tr>
@@ -9360,7 +9325,19 @@
               <w:rPr>
                 <w:rFonts w:ascii="Times New Roman" w:hAnsi="Times New Roman" w:cs="Times New Roman"/>
               </w:rPr>
-              <w:t xml:space="preserve">elecciono </w:t>
+              <w:t>eleccion</w:t>
+            </w:r>
+            <w:r>
+              <w:rPr>
+                <w:rFonts w:ascii="Times New Roman" w:hAnsi="Times New Roman" w:cs="Times New Roman"/>
+              </w:rPr>
+              <w:t>e</w:t>
+            </w:r>
+            <w:r>
+              <w:rPr>
+                <w:rFonts w:ascii="Times New Roman" w:hAnsi="Times New Roman" w:cs="Times New Roman"/>
+              </w:rPr>
+              <w:t xml:space="preserve"> </w:t>
             </w:r>
             <w:r>
               <w:rPr>
@@ -9404,19 +9381,256 @@
               <w:rPr>
                 <w:rFonts w:ascii="Times New Roman" w:hAnsi="Times New Roman" w:cs="Times New Roman"/>
               </w:rPr>
+              <w:t>Seleccion</w:t>
+            </w:r>
+            <w:r>
+              <w:rPr>
+                <w:rFonts w:ascii="Times New Roman" w:hAnsi="Times New Roman" w:cs="Times New Roman"/>
+              </w:rPr>
+              <w:t>e</w:t>
+            </w:r>
+            <w:r>
+              <w:rPr>
+                <w:rFonts w:ascii="Times New Roman" w:hAnsi="Times New Roman" w:cs="Times New Roman"/>
+              </w:rPr>
+              <w:t xml:space="preserve"> </w:t>
+            </w:r>
+            <w:r>
+              <w:rPr>
+                <w:rFonts w:ascii="Times New Roman" w:hAnsi="Times New Roman" w:cs="Times New Roman"/>
+              </w:rPr>
+              <w:t xml:space="preserve">la opción de </w:t>
+            </w:r>
+            <w:r>
+              <w:rPr>
+                <w:rFonts w:ascii="Times New Roman" w:hAnsi="Times New Roman" w:cs="Times New Roman"/>
+              </w:rPr>
+              <w:t>“</w:t>
+            </w:r>
+            <w:r>
+              <w:rPr>
+                <w:rFonts w:ascii="Times New Roman" w:hAnsi="Times New Roman" w:cs="Times New Roman"/>
+              </w:rPr>
+              <w:t>ir a carrito y pagar</w:t>
+            </w:r>
+            <w:r>
+              <w:rPr>
+                <w:rFonts w:ascii="Times New Roman" w:hAnsi="Times New Roman" w:cs="Times New Roman"/>
+              </w:rPr>
+              <w:t>”</w:t>
+            </w:r>
+          </w:p>
+        </w:tc>
+      </w:tr>
+      <w:tr>
+        <w:tc>
+          <w:tcPr>
+            <w:tcW w:w="1756" w:type="dxa"/>
+          </w:tcPr>
+          <w:p>
+            <w:pPr>
+              <w:rPr>
+                <w:rFonts w:ascii="Times New Roman" w:hAnsi="Times New Roman" w:cs="Times New Roman"/>
+              </w:rPr>
+            </w:pPr>
+            <w:r>
+              <w:rPr>
+                <w:rFonts w:ascii="Times New Roman" w:hAnsi="Times New Roman" w:cs="Times New Roman"/>
+              </w:rPr>
+              <w:t>And</w:t>
+            </w:r>
+          </w:p>
+        </w:tc>
+        <w:tc>
+          <w:tcPr>
+            <w:tcW w:w="7072" w:type="dxa"/>
+          </w:tcPr>
+          <w:p>
+            <w:pPr>
+              <w:rPr>
+                <w:rFonts w:ascii="Times New Roman" w:hAnsi="Times New Roman" w:cs="Times New Roman"/>
+              </w:rPr>
+            </w:pPr>
+            <w:r>
+              <w:rPr>
+                <w:rFonts w:ascii="Times New Roman" w:hAnsi="Times New Roman" w:cs="Times New Roman"/>
+              </w:rPr>
+              <w:t>Elijo la opción de envió gratis</w:t>
+            </w:r>
+          </w:p>
+        </w:tc>
+      </w:tr>
+      <w:tr>
+        <w:tc>
+          <w:tcPr>
+            <w:tcW w:w="1756" w:type="dxa"/>
+          </w:tcPr>
+          <w:p>
+            <w:pPr>
+              <w:rPr>
+                <w:rFonts w:ascii="Times New Roman" w:hAnsi="Times New Roman" w:cs="Times New Roman"/>
+              </w:rPr>
+            </w:pPr>
+            <w:r>
+              <w:rPr>
+                <w:rFonts w:ascii="Times New Roman" w:hAnsi="Times New Roman" w:cs="Times New Roman"/>
+              </w:rPr>
+              <w:t>And</w:t>
+            </w:r>
+          </w:p>
+        </w:tc>
+        <w:tc>
+          <w:tcPr>
+            <w:tcW w:w="7072" w:type="dxa"/>
+          </w:tcPr>
+          <w:p>
+            <w:pPr>
+              <w:rPr>
+                <w:rFonts w:ascii="Times New Roman" w:hAnsi="Times New Roman" w:cs="Times New Roman"/>
+              </w:rPr>
+            </w:pPr>
+            <w:r>
+              <w:rPr>
+                <w:rFonts w:ascii="Times New Roman" w:hAnsi="Times New Roman" w:cs="Times New Roman"/>
+              </w:rPr>
+              <w:t>Proporciono la cantidad</w:t>
+            </w:r>
+            <w:r>
+              <w:rPr>
+                <w:rFonts w:ascii="Times New Roman" w:hAnsi="Times New Roman" w:cs="Times New Roman"/>
+              </w:rPr>
+              <w:t xml:space="preserve"> de productos que deseo adquirir</w:t>
+            </w:r>
+          </w:p>
+        </w:tc>
+      </w:tr>
+      <w:tr>
+        <w:tc>
+          <w:tcPr>
+            <w:tcW w:w="1756" w:type="dxa"/>
+          </w:tcPr>
+          <w:p>
+            <w:pPr>
+              <w:rPr>
+                <w:rFonts w:ascii="Times New Roman" w:hAnsi="Times New Roman" w:cs="Times New Roman"/>
+              </w:rPr>
+            </w:pPr>
+            <w:r>
+              <w:rPr>
+                <w:rFonts w:ascii="Times New Roman" w:hAnsi="Times New Roman" w:cs="Times New Roman"/>
+              </w:rPr>
+              <w:t xml:space="preserve">And </w:t>
+            </w:r>
+          </w:p>
+        </w:tc>
+        <w:tc>
+          <w:tcPr>
+            <w:tcW w:w="7072" w:type="dxa"/>
+          </w:tcPr>
+          <w:p>
+            <w:pPr>
+              <w:rPr>
+                <w:rFonts w:ascii="Times New Roman" w:hAnsi="Times New Roman" w:cs="Times New Roman"/>
+              </w:rPr>
+            </w:pPr>
+            <w:r>
+              <w:rPr>
+                <w:rFonts w:ascii="Times New Roman" w:hAnsi="Times New Roman" w:cs="Times New Roman"/>
+              </w:rPr>
               <w:t xml:space="preserve">Selecciono </w:t>
             </w:r>
             <w:r>
               <w:rPr>
                 <w:rFonts w:ascii="Times New Roman" w:hAnsi="Times New Roman" w:cs="Times New Roman"/>
               </w:rPr>
-              <w:t xml:space="preserve">la opción de </w:t>
-            </w:r>
-            <w:r>
-              <w:rPr>
-                <w:rFonts w:ascii="Times New Roman" w:hAnsi="Times New Roman" w:cs="Times New Roman"/>
-              </w:rPr>
-              <w:t>ir a carrito y pagar</w:t>
+              <w:t>la opción ir</w:t>
+            </w:r>
+            <w:r>
+              <w:rPr>
+                <w:rFonts w:ascii="Times New Roman" w:hAnsi="Times New Roman" w:cs="Times New Roman"/>
+              </w:rPr>
+              <w:t xml:space="preserve"> pagar</w:t>
+            </w:r>
+          </w:p>
+        </w:tc>
+      </w:tr>
+      <w:tr>
+        <w:tc>
+          <w:tcPr>
+            <w:tcW w:w="1756" w:type="dxa"/>
+          </w:tcPr>
+          <w:p>
+            <w:pPr>
+              <w:rPr>
+                <w:rFonts w:ascii="Times New Roman" w:hAnsi="Times New Roman" w:cs="Times New Roman"/>
+              </w:rPr>
+            </w:pPr>
+            <w:proofErr w:type="spellStart"/>
+            <w:r>
+              <w:rPr>
+                <w:rFonts w:ascii="Times New Roman" w:hAnsi="Times New Roman" w:cs="Times New Roman"/>
+              </w:rPr>
+              <w:t>Given</w:t>
+            </w:r>
+            <w:proofErr w:type="spellEnd"/>
+          </w:p>
+        </w:tc>
+        <w:tc>
+          <w:tcPr>
+            <w:tcW w:w="7072" w:type="dxa"/>
+          </w:tcPr>
+          <w:p>
+            <w:pPr>
+              <w:rPr>
+                <w:rFonts w:ascii="Times New Roman" w:hAnsi="Times New Roman" w:cs="Times New Roman"/>
+              </w:rPr>
+            </w:pPr>
+            <w:r>
+              <w:rPr>
+                <w:rFonts w:ascii="Times New Roman" w:hAnsi="Times New Roman" w:cs="Times New Roman"/>
+              </w:rPr>
+              <w:t>Estoy en la página de selección de envío</w:t>
+            </w:r>
+          </w:p>
+        </w:tc>
+      </w:tr>
+      <w:tr>
+        <w:tc>
+          <w:tcPr>
+            <w:tcW w:w="1756" w:type="dxa"/>
+          </w:tcPr>
+          <w:p>
+            <w:pPr>
+              <w:rPr>
+                <w:rFonts w:ascii="Times New Roman" w:hAnsi="Times New Roman" w:cs="Times New Roman"/>
+              </w:rPr>
+            </w:pPr>
+            <w:proofErr w:type="spellStart"/>
+            <w:r>
+              <w:rPr>
+                <w:rFonts w:ascii="Times New Roman" w:hAnsi="Times New Roman" w:cs="Times New Roman"/>
+              </w:rPr>
+              <w:lastRenderedPageBreak/>
+              <w:t>When</w:t>
+            </w:r>
+            <w:proofErr w:type="spellEnd"/>
+          </w:p>
+        </w:tc>
+        <w:tc>
+          <w:tcPr>
+            <w:tcW w:w="7072" w:type="dxa"/>
+          </w:tcPr>
+          <w:p>
+            <w:pPr>
+              <w:rPr>
+                <w:rFonts w:ascii="Times New Roman" w:hAnsi="Times New Roman" w:cs="Times New Roman"/>
+              </w:rPr>
+            </w:pPr>
+            <w:r>
+              <w:rPr>
+                <w:rFonts w:ascii="Times New Roman" w:hAnsi="Times New Roman" w:cs="Times New Roman"/>
+              </w:rPr>
+              <w:t>Selecciono fecha y jornada de entrega</w:t>
             </w:r>
           </w:p>
         </w:tc>
@@ -9454,219 +9668,6 @@
               <w:rPr>
                 <w:rFonts w:ascii="Times New Roman" w:hAnsi="Times New Roman" w:cs="Times New Roman"/>
               </w:rPr>
-              <w:t>Elijo la opción de envió gratis</w:t>
-            </w:r>
-          </w:p>
-        </w:tc>
-      </w:tr>
-      <w:tr>
-        <w:tc>
-          <w:tcPr>
-            <w:tcW w:w="1756" w:type="dxa"/>
-          </w:tcPr>
-          <w:p>
-            <w:pPr>
-              <w:rPr>
-                <w:rFonts w:ascii="Times New Roman" w:hAnsi="Times New Roman" w:cs="Times New Roman"/>
-              </w:rPr>
-            </w:pPr>
-            <w:r>
-              <w:rPr>
-                <w:rFonts w:ascii="Times New Roman" w:hAnsi="Times New Roman" w:cs="Times New Roman"/>
-              </w:rPr>
-              <w:t>And</w:t>
-            </w:r>
-          </w:p>
-        </w:tc>
-        <w:tc>
-          <w:tcPr>
-            <w:tcW w:w="7072" w:type="dxa"/>
-          </w:tcPr>
-          <w:p>
-            <w:pPr>
-              <w:rPr>
-                <w:rFonts w:ascii="Times New Roman" w:hAnsi="Times New Roman" w:cs="Times New Roman"/>
-              </w:rPr>
-            </w:pPr>
-            <w:r>
-              <w:rPr>
-                <w:rFonts w:ascii="Times New Roman" w:hAnsi="Times New Roman" w:cs="Times New Roman"/>
-              </w:rPr>
-              <w:t>Proporciono la cantidad</w:t>
-            </w:r>
-            <w:r>
-              <w:rPr>
-                <w:rFonts w:ascii="Times New Roman" w:hAnsi="Times New Roman" w:cs="Times New Roman"/>
-              </w:rPr>
-              <w:t xml:space="preserve"> de productos que deseo adquirir</w:t>
-            </w:r>
-          </w:p>
-        </w:tc>
-      </w:tr>
-      <w:tr>
-        <w:tc>
-          <w:tcPr>
-            <w:tcW w:w="1756" w:type="dxa"/>
-          </w:tcPr>
-          <w:p>
-            <w:pPr>
-              <w:rPr>
-                <w:rFonts w:ascii="Times New Roman" w:hAnsi="Times New Roman" w:cs="Times New Roman"/>
-              </w:rPr>
-            </w:pPr>
-            <w:r>
-              <w:rPr>
-                <w:rFonts w:ascii="Times New Roman" w:hAnsi="Times New Roman" w:cs="Times New Roman"/>
-              </w:rPr>
-              <w:t xml:space="preserve">And </w:t>
-            </w:r>
-          </w:p>
-        </w:tc>
-        <w:tc>
-          <w:tcPr>
-            <w:tcW w:w="7072" w:type="dxa"/>
-          </w:tcPr>
-          <w:p>
-            <w:pPr>
-              <w:rPr>
-                <w:rFonts w:ascii="Times New Roman" w:hAnsi="Times New Roman" w:cs="Times New Roman"/>
-              </w:rPr>
-            </w:pPr>
-            <w:r>
-              <w:rPr>
-                <w:rFonts w:ascii="Times New Roman" w:hAnsi="Times New Roman" w:cs="Times New Roman"/>
-              </w:rPr>
-              <w:t xml:space="preserve">Selecciono </w:t>
-            </w:r>
-            <w:r>
-              <w:rPr>
-                <w:rFonts w:ascii="Times New Roman" w:hAnsi="Times New Roman" w:cs="Times New Roman"/>
-              </w:rPr>
-              <w:t>la opción ir</w:t>
-            </w:r>
-            <w:r>
-              <w:rPr>
-                <w:rFonts w:ascii="Times New Roman" w:hAnsi="Times New Roman" w:cs="Times New Roman"/>
-              </w:rPr>
-              <w:t xml:space="preserve"> pagar</w:t>
-            </w:r>
-          </w:p>
-        </w:tc>
-      </w:tr>
-      <w:tr>
-        <w:tc>
-          <w:tcPr>
-            <w:tcW w:w="1756" w:type="dxa"/>
-          </w:tcPr>
-          <w:p>
-            <w:pPr>
-              <w:rPr>
-                <w:rFonts w:ascii="Times New Roman" w:hAnsi="Times New Roman" w:cs="Times New Roman"/>
-              </w:rPr>
-            </w:pPr>
-            <w:proofErr w:type="spellStart"/>
-            <w:r>
-              <w:rPr>
-                <w:rFonts w:ascii="Times New Roman" w:hAnsi="Times New Roman" w:cs="Times New Roman"/>
-              </w:rPr>
-              <w:lastRenderedPageBreak/>
-              <w:t>Given</w:t>
-            </w:r>
-            <w:proofErr w:type="spellEnd"/>
-          </w:p>
-        </w:tc>
-        <w:tc>
-          <w:tcPr>
-            <w:tcW w:w="7072" w:type="dxa"/>
-          </w:tcPr>
-          <w:p>
-            <w:pPr>
-              <w:rPr>
-                <w:rFonts w:ascii="Times New Roman" w:hAnsi="Times New Roman" w:cs="Times New Roman"/>
-              </w:rPr>
-            </w:pPr>
-            <w:r>
-              <w:rPr>
-                <w:rFonts w:ascii="Times New Roman" w:hAnsi="Times New Roman" w:cs="Times New Roman"/>
-              </w:rPr>
-              <w:t xml:space="preserve">Estoy en método de envío </w:t>
-            </w:r>
-          </w:p>
-        </w:tc>
-      </w:tr>
-      <w:tr>
-        <w:tc>
-          <w:tcPr>
-            <w:tcW w:w="1756" w:type="dxa"/>
-          </w:tcPr>
-          <w:p>
-            <w:pPr>
-              <w:rPr>
-                <w:rFonts w:ascii="Times New Roman" w:hAnsi="Times New Roman" w:cs="Times New Roman"/>
-              </w:rPr>
-            </w:pPr>
-            <w:proofErr w:type="spellStart"/>
-            <w:r>
-              <w:rPr>
-                <w:rFonts w:ascii="Times New Roman" w:hAnsi="Times New Roman" w:cs="Times New Roman"/>
-              </w:rPr>
-              <w:t>When</w:t>
-            </w:r>
-            <w:proofErr w:type="spellEnd"/>
-          </w:p>
-        </w:tc>
-        <w:tc>
-          <w:tcPr>
-            <w:tcW w:w="7072" w:type="dxa"/>
-          </w:tcPr>
-          <w:p>
-            <w:pPr>
-              <w:rPr>
-                <w:rFonts w:ascii="Times New Roman" w:hAnsi="Times New Roman" w:cs="Times New Roman"/>
-              </w:rPr>
-            </w:pPr>
-            <w:r>
-              <w:rPr>
-                <w:rFonts w:ascii="Times New Roman" w:hAnsi="Times New Roman" w:cs="Times New Roman"/>
-              </w:rPr>
-              <w:t>Selecciono fecha y jornada de entrega</w:t>
-            </w:r>
-          </w:p>
-        </w:tc>
-      </w:tr>
-      <w:tr>
-        <w:tc>
-          <w:tcPr>
-            <w:tcW w:w="1756" w:type="dxa"/>
-          </w:tcPr>
-          <w:p>
-            <w:pPr>
-              <w:rPr>
-                <w:rFonts w:ascii="Times New Roman" w:hAnsi="Times New Roman" w:cs="Times New Roman"/>
-              </w:rPr>
-            </w:pPr>
-            <w:r>
-              <w:rPr>
-                <w:rFonts w:ascii="Times New Roman" w:hAnsi="Times New Roman" w:cs="Times New Roman"/>
-              </w:rPr>
-              <w:t>And</w:t>
-            </w:r>
-          </w:p>
-        </w:tc>
-        <w:tc>
-          <w:tcPr>
-            <w:tcW w:w="7072" w:type="dxa"/>
-          </w:tcPr>
-          <w:p>
-            <w:pPr>
-              <w:rPr>
-                <w:rFonts w:ascii="Times New Roman" w:hAnsi="Times New Roman" w:cs="Times New Roman"/>
-              </w:rPr>
-            </w:pPr>
-            <w:r>
-              <w:rPr>
-                <w:rFonts w:ascii="Times New Roman" w:hAnsi="Times New Roman" w:cs="Times New Roman"/>
-              </w:rPr>
               <w:t>Selecciono</w:t>
             </w:r>
             <w:r>
@@ -9711,21 +9712,22 @@
           </w:tcPr>
           <w:p>
             <w:pPr>
-              <w:rPr>
-                <w:rFonts w:ascii="Times New Roman" w:hAnsi="Times New Roman" w:cs="Times New Roman"/>
-              </w:rPr>
-            </w:pPr>
-            <w:r>
-              <w:rPr>
-                <w:rFonts w:ascii="Times New Roman" w:hAnsi="Times New Roman" w:cs="Times New Roman"/>
-              </w:rPr>
-              <w:t>M</w:t>
-            </w:r>
-            <w:r>
-              <w:rPr>
-                <w:rFonts w:ascii="Times New Roman" w:hAnsi="Times New Roman" w:cs="Times New Roman"/>
-              </w:rPr>
-              <w:t>e encuentro en el método de pago</w:t>
+              <w:spacing w:after="160" w:line="259" w:lineRule="auto"/>
+              <w:rPr>
+                <w:rFonts w:ascii="Times New Roman" w:hAnsi="Times New Roman" w:cs="Times New Roman"/>
+              </w:rPr>
+            </w:pPr>
+            <w:r>
+              <w:rPr>
+                <w:rFonts w:ascii="Times New Roman" w:hAnsi="Times New Roman" w:cs="Times New Roman"/>
+              </w:rPr>
+              <w:t>Me encuentro en la página de selección de pag</w:t>
+            </w:r>
+            <w:r>
+              <w:rPr>
+                <w:rFonts w:ascii="Times New Roman" w:hAnsi="Times New Roman" w:cs="Times New Roman"/>
+              </w:rPr>
+              <w:t>o</w:t>
             </w:r>
           </w:p>
         </w:tc>
@@ -10457,6 +10459,1331 @@
           <w:rFonts w:ascii="Times New Roman" w:hAnsi="Times New Roman" w:cs="Times New Roman"/>
         </w:rPr>
       </w:pPr>
+      <w:r>
+        <w:rPr>
+          <w:rFonts w:ascii="Times New Roman" w:hAnsi="Times New Roman" w:cs="Times New Roman"/>
+        </w:rPr>
+        <w:br w:type="page"/>
+      </w:r>
+    </w:p>
+    <w:tbl>
+      <w:tblPr>
+        <w:tblStyle w:val="TableGrid"/>
+        <w:tblW w:w="10438" w:type="dxa"/>
+        <w:tblBorders>
+          <w:insideH w:val="none" w:sz="0" w:space="0" w:color="auto"/>
+          <w:insideV w:val="none" w:sz="0" w:space="0" w:color="auto"/>
+        </w:tblBorders>
+        <w:tblLook w:val="04A0" w:firstRow="1" w:lastRow="0" w:firstColumn="1" w:lastColumn="0" w:noHBand="0" w:noVBand="1"/>
+      </w:tblPr>
+      <w:tblGrid>
+        <w:gridCol w:w="1497"/>
+        <w:gridCol w:w="259"/>
+        <w:gridCol w:w="7521"/>
+        <w:gridCol w:w="1161"/>
+      </w:tblGrid>
+      <w:tr>
+        <w:trPr>
+          <w:gridAfter w:val="1"/>
+          <w:wAfter w:w="1161" w:type="dxa"/>
+        </w:trPr>
+        <w:tc>
+          <w:tcPr>
+            <w:tcW w:w="1756" w:type="dxa"/>
+            <w:gridSpan w:val="2"/>
+            <w:shd w:val="clear" w:color="auto" w:fill="1F4E79" w:themeFill="accent5" w:themeFillShade="80"/>
+          </w:tcPr>
+          <w:p>
+            <w:pPr>
+              <w:rPr>
+                <w:rFonts w:ascii="Times New Roman" w:hAnsi="Times New Roman" w:cs="Times New Roman"/>
+              </w:rPr>
+            </w:pPr>
+            <w:r>
+              <w:rPr>
+                <w:rFonts w:ascii="Times New Roman" w:hAnsi="Times New Roman" w:cs="Times New Roman"/>
+                <w:b/>
+                <w:bCs/>
+                <w:color w:val="FFFFFF" w:themeColor="background1"/>
+              </w:rPr>
+              <w:lastRenderedPageBreak/>
+              <w:t>CP_</w:t>
+            </w:r>
+            <w:r>
+              <w:rPr>
+                <w:rFonts w:ascii="Times New Roman" w:hAnsi="Times New Roman" w:cs="Times New Roman"/>
+                <w:b/>
+                <w:bCs/>
+                <w:color w:val="FFFFFF" w:themeColor="background1"/>
+              </w:rPr>
+              <w:t>17</w:t>
+            </w:r>
+          </w:p>
+        </w:tc>
+        <w:tc>
+          <w:tcPr>
+            <w:tcW w:w="7521" w:type="dxa"/>
+            <w:shd w:val="clear" w:color="auto" w:fill="1F4E79" w:themeFill="accent5" w:themeFillShade="80"/>
+          </w:tcPr>
+          <w:p>
+            <w:pPr>
+              <w:rPr>
+                <w:rFonts w:ascii="Times New Roman" w:hAnsi="Times New Roman" w:cs="Times New Roman"/>
+              </w:rPr>
+            </w:pPr>
+          </w:p>
+        </w:tc>
+      </w:tr>
+      <w:tr>
+        <w:trPr>
+          <w:gridAfter w:val="1"/>
+          <w:wAfter w:w="1161" w:type="dxa"/>
+        </w:trPr>
+        <w:tc>
+          <w:tcPr>
+            <w:tcW w:w="1756" w:type="dxa"/>
+            <w:gridSpan w:val="2"/>
+          </w:tcPr>
+          <w:p>
+            <w:pPr>
+              <w:rPr>
+                <w:rFonts w:ascii="Times New Roman" w:hAnsi="Times New Roman" w:cs="Times New Roman"/>
+              </w:rPr>
+            </w:pPr>
+          </w:p>
+        </w:tc>
+        <w:tc>
+          <w:tcPr>
+            <w:tcW w:w="7521" w:type="dxa"/>
+          </w:tcPr>
+          <w:p>
+            <w:pPr>
+              <w:rPr>
+                <w:rFonts w:ascii="Times New Roman" w:hAnsi="Times New Roman" w:cs="Times New Roman"/>
+              </w:rPr>
+            </w:pPr>
+          </w:p>
+        </w:tc>
+      </w:tr>
+      <w:tr>
+        <w:trPr>
+          <w:gridAfter w:val="1"/>
+          <w:wAfter w:w="1161" w:type="dxa"/>
+        </w:trPr>
+        <w:tc>
+          <w:tcPr>
+            <w:tcW w:w="1756" w:type="dxa"/>
+            <w:gridSpan w:val="2"/>
+          </w:tcPr>
+          <w:p>
+            <w:pPr>
+              <w:rPr>
+                <w:rFonts w:ascii="Times New Roman" w:hAnsi="Times New Roman" w:cs="Times New Roman"/>
+              </w:rPr>
+            </w:pPr>
+            <w:proofErr w:type="spellStart"/>
+            <w:r>
+              <w:rPr>
+                <w:rFonts w:ascii="Times New Roman" w:hAnsi="Times New Roman" w:cs="Times New Roman"/>
+              </w:rPr>
+              <w:t>Feature</w:t>
+            </w:r>
+            <w:proofErr w:type="spellEnd"/>
+          </w:p>
+        </w:tc>
+        <w:tc>
+          <w:tcPr>
+            <w:tcW w:w="7521" w:type="dxa"/>
+          </w:tcPr>
+          <w:p>
+            <w:pPr>
+              <w:rPr>
+                <w:rFonts w:ascii="Times New Roman" w:hAnsi="Times New Roman" w:cs="Times New Roman"/>
+              </w:rPr>
+            </w:pPr>
+            <w:r>
+              <w:rPr>
+                <w:rFonts w:ascii="Times New Roman" w:hAnsi="Times New Roman" w:cs="Times New Roman"/>
+              </w:rPr>
+              <w:t xml:space="preserve">Comprar un producto </w:t>
+            </w:r>
+            <w:r>
+              <w:rPr>
+                <w:rFonts w:ascii="Times New Roman" w:hAnsi="Times New Roman" w:cs="Times New Roman"/>
+              </w:rPr>
+              <w:t xml:space="preserve">con pago en efectivo </w:t>
+            </w:r>
+          </w:p>
+        </w:tc>
+      </w:tr>
+      <w:tr>
+        <w:trPr>
+          <w:gridAfter w:val="1"/>
+          <w:wAfter w:w="1161" w:type="dxa"/>
+        </w:trPr>
+        <w:tc>
+          <w:tcPr>
+            <w:tcW w:w="1756" w:type="dxa"/>
+            <w:gridSpan w:val="2"/>
+          </w:tcPr>
+          <w:p>
+            <w:pPr>
+              <w:rPr>
+                <w:rFonts w:ascii="Times New Roman" w:hAnsi="Times New Roman" w:cs="Times New Roman"/>
+              </w:rPr>
+            </w:pPr>
+            <w:r>
+              <w:rPr>
+                <w:rFonts w:ascii="Times New Roman" w:hAnsi="Times New Roman" w:cs="Times New Roman"/>
+              </w:rPr>
+              <w:t>As</w:t>
+            </w:r>
+          </w:p>
+        </w:tc>
+        <w:tc>
+          <w:tcPr>
+            <w:tcW w:w="7521" w:type="dxa"/>
+          </w:tcPr>
+          <w:p>
+            <w:pPr>
+              <w:rPr>
+                <w:rFonts w:ascii="Times New Roman" w:hAnsi="Times New Roman" w:cs="Times New Roman"/>
+              </w:rPr>
+            </w:pPr>
+            <w:r>
+              <w:rPr>
+                <w:rFonts w:ascii="Times New Roman" w:hAnsi="Times New Roman" w:cs="Times New Roman"/>
+              </w:rPr>
+              <w:t>Yo como u</w:t>
+            </w:r>
+            <w:r>
+              <w:rPr>
+                <w:rFonts w:ascii="Times New Roman" w:hAnsi="Times New Roman" w:cs="Times New Roman"/>
+              </w:rPr>
+              <w:t>suario de</w:t>
+            </w:r>
+            <w:r>
+              <w:rPr>
+                <w:rFonts w:ascii="Times New Roman" w:hAnsi="Times New Roman" w:cs="Times New Roman"/>
+              </w:rPr>
+              <w:t xml:space="preserve"> Alkosto </w:t>
+            </w:r>
+          </w:p>
+        </w:tc>
+      </w:tr>
+      <w:tr>
+        <w:trPr>
+          <w:gridAfter w:val="1"/>
+          <w:wAfter w:w="1161" w:type="dxa"/>
+        </w:trPr>
+        <w:tc>
+          <w:tcPr>
+            <w:tcW w:w="1756" w:type="dxa"/>
+            <w:gridSpan w:val="2"/>
+          </w:tcPr>
+          <w:p>
+            <w:pPr>
+              <w:rPr>
+                <w:rFonts w:ascii="Times New Roman" w:hAnsi="Times New Roman" w:cs="Times New Roman"/>
+              </w:rPr>
+            </w:pPr>
+            <w:r>
+              <w:rPr>
+                <w:rFonts w:ascii="Times New Roman" w:hAnsi="Times New Roman" w:cs="Times New Roman"/>
+              </w:rPr>
+              <w:t xml:space="preserve">I </w:t>
+            </w:r>
+            <w:proofErr w:type="spellStart"/>
+            <w:r>
+              <w:rPr>
+                <w:rFonts w:ascii="Times New Roman" w:hAnsi="Times New Roman" w:cs="Times New Roman"/>
+              </w:rPr>
+              <w:t>want</w:t>
+            </w:r>
+            <w:proofErr w:type="spellEnd"/>
+            <w:r>
+              <w:rPr>
+                <w:rFonts w:ascii="Times New Roman" w:hAnsi="Times New Roman" w:cs="Times New Roman"/>
+              </w:rPr>
+              <w:t xml:space="preserve"> </w:t>
+            </w:r>
+            <w:proofErr w:type="spellStart"/>
+            <w:r>
+              <w:rPr>
+                <w:rFonts w:ascii="Times New Roman" w:hAnsi="Times New Roman" w:cs="Times New Roman"/>
+              </w:rPr>
+              <w:t>to</w:t>
+            </w:r>
+            <w:proofErr w:type="spellEnd"/>
+          </w:p>
+        </w:tc>
+        <w:tc>
+          <w:tcPr>
+            <w:tcW w:w="7521" w:type="dxa"/>
+          </w:tcPr>
+          <w:p>
+            <w:pPr>
+              <w:rPr>
+                <w:rFonts w:ascii="Times New Roman" w:hAnsi="Times New Roman" w:cs="Times New Roman"/>
+              </w:rPr>
+            </w:pPr>
+            <w:r>
+              <w:rPr>
+                <w:rFonts w:ascii="Times New Roman" w:hAnsi="Times New Roman" w:cs="Times New Roman"/>
+              </w:rPr>
+              <w:t>Buscar un producto</w:t>
+            </w:r>
+          </w:p>
+        </w:tc>
+      </w:tr>
+      <w:tr>
+        <w:trPr>
+          <w:gridAfter w:val="1"/>
+          <w:wAfter w:w="1161" w:type="dxa"/>
+        </w:trPr>
+        <w:tc>
+          <w:tcPr>
+            <w:tcW w:w="1756" w:type="dxa"/>
+            <w:gridSpan w:val="2"/>
+          </w:tcPr>
+          <w:p>
+            <w:pPr>
+              <w:rPr>
+                <w:rFonts w:ascii="Times New Roman" w:hAnsi="Times New Roman" w:cs="Times New Roman"/>
+              </w:rPr>
+            </w:pPr>
+            <w:proofErr w:type="spellStart"/>
+            <w:r>
+              <w:rPr>
+                <w:rFonts w:ascii="Times New Roman" w:hAnsi="Times New Roman" w:cs="Times New Roman"/>
+              </w:rPr>
+              <w:t>to</w:t>
+            </w:r>
+            <w:proofErr w:type="spellEnd"/>
+          </w:p>
+        </w:tc>
+        <w:tc>
+          <w:tcPr>
+            <w:tcW w:w="7521" w:type="dxa"/>
+          </w:tcPr>
+          <w:p>
+            <w:pPr>
+              <w:rPr>
+                <w:rFonts w:ascii="Times New Roman" w:hAnsi="Times New Roman" w:cs="Times New Roman"/>
+              </w:rPr>
+            </w:pPr>
+            <w:r>
+              <w:rPr>
+                <w:rFonts w:ascii="Times New Roman" w:hAnsi="Times New Roman" w:cs="Times New Roman"/>
+              </w:rPr>
+              <w:t xml:space="preserve">Elegir un producto </w:t>
+            </w:r>
+            <w:r>
+              <w:rPr>
+                <w:rFonts w:ascii="Times New Roman" w:hAnsi="Times New Roman" w:cs="Times New Roman"/>
+              </w:rPr>
+              <w:t>para comprarlo</w:t>
+            </w:r>
+          </w:p>
+        </w:tc>
+      </w:tr>
+      <w:tr>
+        <w:trPr>
+          <w:gridAfter w:val="1"/>
+          <w:wAfter w:w="1161" w:type="dxa"/>
+        </w:trPr>
+        <w:tc>
+          <w:tcPr>
+            <w:tcW w:w="1756" w:type="dxa"/>
+            <w:gridSpan w:val="2"/>
+          </w:tcPr>
+          <w:p>
+            <w:pPr>
+              <w:rPr>
+                <w:rFonts w:ascii="Times New Roman" w:hAnsi="Times New Roman" w:cs="Times New Roman"/>
+              </w:rPr>
+            </w:pPr>
+          </w:p>
+        </w:tc>
+        <w:tc>
+          <w:tcPr>
+            <w:tcW w:w="7521" w:type="dxa"/>
+          </w:tcPr>
+          <w:p>
+            <w:pPr>
+              <w:rPr>
+                <w:rFonts w:ascii="Times New Roman" w:hAnsi="Times New Roman" w:cs="Times New Roman"/>
+              </w:rPr>
+            </w:pPr>
+          </w:p>
+        </w:tc>
+      </w:tr>
+      <w:tr>
+        <w:trPr>
+          <w:gridAfter w:val="1"/>
+          <w:wAfter w:w="1161" w:type="dxa"/>
+        </w:trPr>
+        <w:tc>
+          <w:tcPr>
+            <w:tcW w:w="1756" w:type="dxa"/>
+            <w:gridSpan w:val="2"/>
+          </w:tcPr>
+          <w:p>
+            <w:pPr>
+              <w:rPr>
+                <w:rFonts w:ascii="Times New Roman" w:hAnsi="Times New Roman" w:cs="Times New Roman"/>
+              </w:rPr>
+            </w:pPr>
+            <w:proofErr w:type="spellStart"/>
+            <w:r>
+              <w:rPr>
+                <w:rFonts w:ascii="Times New Roman" w:hAnsi="Times New Roman" w:cs="Times New Roman"/>
+              </w:rPr>
+              <w:t>Scenario</w:t>
+            </w:r>
+            <w:proofErr w:type="spellEnd"/>
+          </w:p>
+        </w:tc>
+        <w:tc>
+          <w:tcPr>
+            <w:tcW w:w="7521" w:type="dxa"/>
+          </w:tcPr>
+          <w:p>
+            <w:pPr>
+              <w:rPr>
+                <w:rFonts w:ascii="Times New Roman" w:hAnsi="Times New Roman" w:cs="Times New Roman"/>
+              </w:rPr>
+            </w:pPr>
+            <w:r>
+              <w:rPr>
+                <w:rFonts w:ascii="Times New Roman" w:hAnsi="Times New Roman" w:cs="Times New Roman"/>
+              </w:rPr>
+              <w:t>C</w:t>
+            </w:r>
+            <w:r>
+              <w:rPr>
+                <w:rFonts w:ascii="Times New Roman" w:hAnsi="Times New Roman" w:cs="Times New Roman"/>
+              </w:rPr>
+              <w:t>ompra exitosa</w:t>
+            </w:r>
+            <w:r>
+              <w:rPr>
+                <w:rFonts w:ascii="Times New Roman" w:hAnsi="Times New Roman" w:cs="Times New Roman"/>
+              </w:rPr>
+              <w:t xml:space="preserve"> por búsqueda de producto</w:t>
+            </w:r>
+          </w:p>
+        </w:tc>
+      </w:tr>
+      <w:tr>
+        <w:trPr>
+          <w:gridAfter w:val="1"/>
+          <w:wAfter w:w="1161" w:type="dxa"/>
+        </w:trPr>
+        <w:tc>
+          <w:tcPr>
+            <w:tcW w:w="1756" w:type="dxa"/>
+            <w:gridSpan w:val="2"/>
+          </w:tcPr>
+          <w:p>
+            <w:pPr>
+              <w:rPr>
+                <w:rFonts w:ascii="Times New Roman" w:hAnsi="Times New Roman" w:cs="Times New Roman"/>
+              </w:rPr>
+            </w:pPr>
+            <w:proofErr w:type="spellStart"/>
+            <w:r>
+              <w:rPr>
+                <w:rFonts w:ascii="Times New Roman" w:hAnsi="Times New Roman" w:cs="Times New Roman"/>
+              </w:rPr>
+              <w:t>Given</w:t>
+            </w:r>
+            <w:proofErr w:type="spellEnd"/>
+          </w:p>
+        </w:tc>
+        <w:tc>
+          <w:tcPr>
+            <w:tcW w:w="7521" w:type="dxa"/>
+          </w:tcPr>
+          <w:p>
+            <w:pPr>
+              <w:rPr>
+                <w:rFonts w:ascii="Times New Roman" w:hAnsi="Times New Roman" w:cs="Times New Roman"/>
+              </w:rPr>
+            </w:pPr>
+            <w:r>
+              <w:rPr>
+                <w:rFonts w:ascii="Times New Roman" w:hAnsi="Times New Roman" w:cs="Times New Roman"/>
+              </w:rPr>
+              <w:t>Estoy en la página de inicio de la tienda en línea</w:t>
+            </w:r>
+          </w:p>
+        </w:tc>
+      </w:tr>
+      <w:tr>
+        <w:trPr>
+          <w:gridAfter w:val="1"/>
+          <w:wAfter w:w="1161" w:type="dxa"/>
+        </w:trPr>
+        <w:tc>
+          <w:tcPr>
+            <w:tcW w:w="1756" w:type="dxa"/>
+            <w:gridSpan w:val="2"/>
+          </w:tcPr>
+          <w:p>
+            <w:pPr>
+              <w:rPr>
+                <w:rFonts w:ascii="Times New Roman" w:hAnsi="Times New Roman" w:cs="Times New Roman"/>
+              </w:rPr>
+            </w:pPr>
+            <w:proofErr w:type="spellStart"/>
+            <w:r>
+              <w:rPr>
+                <w:rFonts w:ascii="Times New Roman" w:hAnsi="Times New Roman" w:cs="Times New Roman"/>
+              </w:rPr>
+              <w:t>When</w:t>
+            </w:r>
+            <w:proofErr w:type="spellEnd"/>
+          </w:p>
+        </w:tc>
+        <w:tc>
+          <w:tcPr>
+            <w:tcW w:w="7521" w:type="dxa"/>
+          </w:tcPr>
+          <w:p>
+            <w:pPr>
+              <w:rPr>
+                <w:rFonts w:ascii="Times New Roman" w:hAnsi="Times New Roman" w:cs="Times New Roman"/>
+              </w:rPr>
+            </w:pPr>
+            <w:r>
+              <w:rPr>
+                <w:rFonts w:ascii="Times New Roman" w:hAnsi="Times New Roman" w:cs="Times New Roman"/>
+              </w:rPr>
+              <w:t xml:space="preserve">Se </w:t>
+            </w:r>
+            <w:r>
+              <w:rPr>
+                <w:rFonts w:ascii="Times New Roman" w:hAnsi="Times New Roman" w:cs="Times New Roman"/>
+              </w:rPr>
+              <w:t xml:space="preserve">introduce la palabra de </w:t>
+            </w:r>
+            <w:r>
+              <w:rPr>
+                <w:rFonts w:ascii="Times New Roman" w:hAnsi="Times New Roman" w:cs="Times New Roman"/>
+              </w:rPr>
+              <w:t>búsqueda “Radio”</w:t>
+            </w:r>
+          </w:p>
+        </w:tc>
+      </w:tr>
+      <w:tr>
+        <w:trPr>
+          <w:gridAfter w:val="1"/>
+          <w:wAfter w:w="1161" w:type="dxa"/>
+        </w:trPr>
+        <w:tc>
+          <w:tcPr>
+            <w:tcW w:w="1756" w:type="dxa"/>
+            <w:gridSpan w:val="2"/>
+          </w:tcPr>
+          <w:p>
+            <w:pPr>
+              <w:rPr>
+                <w:rFonts w:ascii="Times New Roman" w:hAnsi="Times New Roman" w:cs="Times New Roman"/>
+              </w:rPr>
+            </w:pPr>
+            <w:proofErr w:type="spellStart"/>
+            <w:r>
+              <w:rPr>
+                <w:rFonts w:ascii="Times New Roman" w:hAnsi="Times New Roman" w:cs="Times New Roman"/>
+              </w:rPr>
+              <w:t>Then</w:t>
+            </w:r>
+            <w:proofErr w:type="spellEnd"/>
+          </w:p>
+        </w:tc>
+        <w:tc>
+          <w:tcPr>
+            <w:tcW w:w="7521" w:type="dxa"/>
+          </w:tcPr>
+          <w:p>
+            <w:pPr>
+              <w:rPr>
+                <w:rFonts w:ascii="Times New Roman" w:hAnsi="Times New Roman" w:cs="Times New Roman"/>
+              </w:rPr>
+            </w:pPr>
+            <w:r>
+              <w:rPr>
+                <w:rFonts w:ascii="Times New Roman" w:hAnsi="Times New Roman" w:cs="Times New Roman"/>
+              </w:rPr>
+              <w:t>Se muestra el resultado de “radio”</w:t>
+            </w:r>
+          </w:p>
+        </w:tc>
+      </w:tr>
+      <w:tr>
+        <w:trPr>
+          <w:gridAfter w:val="1"/>
+          <w:wAfter w:w="1161" w:type="dxa"/>
+        </w:trPr>
+        <w:tc>
+          <w:tcPr>
+            <w:tcW w:w="1756" w:type="dxa"/>
+            <w:gridSpan w:val="2"/>
+          </w:tcPr>
+          <w:p>
+            <w:pPr>
+              <w:rPr>
+                <w:rFonts w:ascii="Times New Roman" w:hAnsi="Times New Roman" w:cs="Times New Roman"/>
+              </w:rPr>
+            </w:pPr>
+            <w:r>
+              <w:rPr>
+                <w:rFonts w:ascii="Times New Roman" w:hAnsi="Times New Roman" w:cs="Times New Roman"/>
+              </w:rPr>
+              <w:t>And</w:t>
+            </w:r>
+          </w:p>
+        </w:tc>
+        <w:tc>
+          <w:tcPr>
+            <w:tcW w:w="7521" w:type="dxa"/>
+          </w:tcPr>
+          <w:p>
+            <w:pPr>
+              <w:rPr>
+                <w:rFonts w:ascii="Times New Roman" w:hAnsi="Times New Roman" w:cs="Times New Roman"/>
+              </w:rPr>
+            </w:pPr>
+            <w:r>
+              <w:rPr>
+                <w:rFonts w:ascii="Times New Roman" w:hAnsi="Times New Roman" w:cs="Times New Roman"/>
+              </w:rPr>
+              <w:t>Una respuesta "</w:t>
+            </w:r>
+            <w:r>
+              <w:rPr>
+                <w:rFonts w:ascii="Times New Roman" w:hAnsi="Times New Roman" w:cs="Times New Roman"/>
+              </w:rPr>
+              <w:t>5</w:t>
+            </w:r>
+            <w:r>
+              <w:rPr>
+                <w:rFonts w:ascii="Times New Roman" w:hAnsi="Times New Roman" w:cs="Times New Roman"/>
+              </w:rPr>
+              <w:t xml:space="preserve">00 </w:t>
+            </w:r>
+            <w:proofErr w:type="spellStart"/>
+            <w:r>
+              <w:rPr>
+                <w:rFonts w:ascii="Times New Roman" w:hAnsi="Times New Roman" w:cs="Times New Roman"/>
+              </w:rPr>
+              <w:t>Internal</w:t>
+            </w:r>
+            <w:proofErr w:type="spellEnd"/>
+            <w:r>
+              <w:rPr>
+                <w:rFonts w:ascii="Times New Roman" w:hAnsi="Times New Roman" w:cs="Times New Roman"/>
+              </w:rPr>
+              <w:t xml:space="preserve"> Server Error" del servidor</w:t>
+            </w:r>
+            <w:r>
+              <w:rPr>
+                <w:rFonts w:ascii="Times New Roman" w:hAnsi="Times New Roman" w:cs="Times New Roman"/>
+              </w:rPr>
+              <w:t xml:space="preserve"> indicando el error</w:t>
+            </w:r>
+          </w:p>
+        </w:tc>
+      </w:tr>
+      <w:tr>
+        <w:tblPrEx>
+          <w:tblBorders>
+            <w:insideH w:val="single" w:sz="4" w:space="0" w:color="auto"/>
+            <w:insideV w:val="single" w:sz="4" w:space="0" w:color="auto"/>
+          </w:tblBorders>
+        </w:tblPrEx>
+        <w:trPr>
+          <w:gridAfter w:val="1"/>
+          <w:wAfter w:w="1161" w:type="dxa"/>
+        </w:trPr>
+        <w:tc>
+          <w:tcPr>
+            <w:tcW w:w="9277" w:type="dxa"/>
+            <w:gridSpan w:val="3"/>
+          </w:tcPr>
+          <w:p>
+            <w:pPr>
+              <w:rPr>
+                <w:rFonts w:ascii="Times New Roman" w:hAnsi="Times New Roman" w:cs="Times New Roman"/>
+              </w:rPr>
+            </w:pPr>
+            <w:r>
+              <w:rPr>
+                <w:noProof/>
+              </w:rPr>
+              <w:drawing>
+                <wp:inline distT="0" distB="0" distL="0" distR="0" wp14:anchorId="55EE7A87" wp14:editId="38DF7040">
+                  <wp:extent cx="5612130" cy="2484755"/>
+                  <wp:effectExtent l="0" t="0" r="7620" b="0"/>
+                  <wp:docPr id="45" name="Picture 45"/>
+                  <wp:cNvGraphicFramePr>
+                    <a:graphicFrameLocks xmlns:a="http://schemas.openxmlformats.org/drawingml/2006/main" noChangeAspect="1"/>
+                  </wp:cNvGraphicFramePr>
+                  <a:graphic xmlns:a="http://schemas.openxmlformats.org/drawingml/2006/main">
+                    <a:graphicData uri="http://schemas.openxmlformats.org/drawingml/2006/picture">
+                      <pic:pic xmlns:pic="http://schemas.openxmlformats.org/drawingml/2006/picture">
+                        <pic:nvPicPr>
+                          <pic:cNvPr id="1" name=""/>
+                          <pic:cNvPicPr/>
+                        </pic:nvPicPr>
+                        <pic:blipFill>
+                          <a:blip r:embed="rId25"/>
+                          <a:stretch>
+                            <a:fillRect/>
+                          </a:stretch>
+                        </pic:blipFill>
+                        <pic:spPr>
+                          <a:xfrm>
+                            <a:off x="0" y="0"/>
+                            <a:ext cx="5612130" cy="2484755"/>
+                          </a:xfrm>
+                          <a:prstGeom prst="rect">
+                            <a:avLst/>
+                          </a:prstGeom>
+                        </pic:spPr>
+                      </pic:pic>
+                    </a:graphicData>
+                  </a:graphic>
+                </wp:inline>
+              </w:drawing>
+            </w:r>
+          </w:p>
+        </w:tc>
+      </w:tr>
+      <w:tr>
+        <w:tblPrEx>
+          <w:tblBorders>
+            <w:insideH w:val="single" w:sz="4" w:space="0" w:color="auto"/>
+            <w:insideV w:val="single" w:sz="4" w:space="0" w:color="auto"/>
+          </w:tblBorders>
+        </w:tblPrEx>
+        <w:trPr>
+          <w:gridAfter w:val="1"/>
+          <w:wAfter w:w="1161" w:type="dxa"/>
+        </w:trPr>
+        <w:tc>
+          <w:tcPr>
+            <w:tcW w:w="9277" w:type="dxa"/>
+            <w:gridSpan w:val="3"/>
+          </w:tcPr>
+          <w:p>
+            <w:pPr>
+              <w:rPr>
+                <w:rFonts w:ascii="Times New Roman" w:hAnsi="Times New Roman" w:cs="Times New Roman"/>
+              </w:rPr>
+            </w:pPr>
+            <w:r>
+              <w:rPr>
+                <w:noProof/>
+              </w:rPr>
+              <w:drawing>
+                <wp:inline distT="0" distB="0" distL="0" distR="0" wp14:anchorId="2DB65DF9" wp14:editId="483FD82C">
+                  <wp:extent cx="5612130" cy="1957070"/>
+                  <wp:effectExtent l="0" t="0" r="7620" b="5080"/>
+                  <wp:docPr id="43" name="Picture 43"/>
+                  <wp:cNvGraphicFramePr>
+                    <a:graphicFrameLocks xmlns:a="http://schemas.openxmlformats.org/drawingml/2006/main" noChangeAspect="1"/>
+                  </wp:cNvGraphicFramePr>
+                  <a:graphic xmlns:a="http://schemas.openxmlformats.org/drawingml/2006/main">
+                    <a:graphicData uri="http://schemas.openxmlformats.org/drawingml/2006/picture">
+                      <pic:pic xmlns:pic="http://schemas.openxmlformats.org/drawingml/2006/picture">
+                        <pic:nvPicPr>
+                          <pic:cNvPr id="1" name=""/>
+                          <pic:cNvPicPr/>
+                        </pic:nvPicPr>
+                        <pic:blipFill>
+                          <a:blip r:embed="rId26"/>
+                          <a:stretch>
+                            <a:fillRect/>
+                          </a:stretch>
+                        </pic:blipFill>
+                        <pic:spPr>
+                          <a:xfrm>
+                            <a:off x="0" y="0"/>
+                            <a:ext cx="5612130" cy="1957070"/>
+                          </a:xfrm>
+                          <a:prstGeom prst="rect">
+                            <a:avLst/>
+                          </a:prstGeom>
+                        </pic:spPr>
+                      </pic:pic>
+                    </a:graphicData>
+                  </a:graphic>
+                </wp:inline>
+              </w:drawing>
+            </w:r>
+          </w:p>
+        </w:tc>
+      </w:tr>
+      <w:tr>
+        <w:tblPrEx>
+          <w:tblBorders>
+            <w:insideH w:val="single" w:sz="4" w:space="0" w:color="auto"/>
+            <w:insideV w:val="single" w:sz="4" w:space="0" w:color="auto"/>
+          </w:tblBorders>
+        </w:tblPrEx>
+        <w:trPr>
+          <w:gridAfter w:val="1"/>
+          <w:wAfter w:w="1161" w:type="dxa"/>
+        </w:trPr>
+        <w:tc>
+          <w:tcPr>
+            <w:tcW w:w="9277" w:type="dxa"/>
+            <w:gridSpan w:val="3"/>
+          </w:tcPr>
+          <w:p>
+            <w:pPr>
+              <w:rPr>
+                <w:rFonts w:ascii="Times New Roman" w:hAnsi="Times New Roman" w:cs="Times New Roman"/>
+              </w:rPr>
+            </w:pPr>
+            <w:r>
+              <w:rPr>
+                <w:noProof/>
+              </w:rPr>
+              <w:drawing>
+                <wp:inline distT="0" distB="0" distL="0" distR="0" wp14:anchorId="168A0341" wp14:editId="2BE658A7">
+                  <wp:extent cx="5732891" cy="1771015"/>
+                  <wp:effectExtent l="0" t="0" r="0" b="0"/>
+                  <wp:docPr id="46" name="Picture 46"/>
+                  <wp:cNvGraphicFramePr>
+                    <a:graphicFrameLocks xmlns:a="http://schemas.openxmlformats.org/drawingml/2006/main" noChangeAspect="1"/>
+                  </wp:cNvGraphicFramePr>
+                  <a:graphic xmlns:a="http://schemas.openxmlformats.org/drawingml/2006/main">
+                    <a:graphicData uri="http://schemas.openxmlformats.org/drawingml/2006/picture">
+                      <pic:pic xmlns:pic="http://schemas.openxmlformats.org/drawingml/2006/picture">
+                        <pic:nvPicPr>
+                          <pic:cNvPr id="1" name=""/>
+                          <pic:cNvPicPr/>
+                        </pic:nvPicPr>
+                        <pic:blipFill>
+                          <a:blip r:embed="rId27"/>
+                          <a:stretch>
+                            <a:fillRect/>
+                          </a:stretch>
+                        </pic:blipFill>
+                        <pic:spPr>
+                          <a:xfrm>
+                            <a:off x="0" y="0"/>
+                            <a:ext cx="5743965" cy="1774436"/>
+                          </a:xfrm>
+                          <a:prstGeom prst="rect">
+                            <a:avLst/>
+                          </a:prstGeom>
+                        </pic:spPr>
+                      </pic:pic>
+                    </a:graphicData>
+                  </a:graphic>
+                </wp:inline>
+              </w:drawing>
+            </w:r>
+          </w:p>
+        </w:tc>
+      </w:tr>
+      <w:tr>
+        <w:tblPrEx>
+          <w:tblBorders>
+            <w:insideH w:val="single" w:sz="4" w:space="0" w:color="auto"/>
+            <w:insideV w:val="single" w:sz="4" w:space="0" w:color="auto"/>
+          </w:tblBorders>
+        </w:tblPrEx>
+        <w:trPr>
+          <w:gridAfter w:val="1"/>
+          <w:wAfter w:w="1161" w:type="dxa"/>
+        </w:trPr>
+        <w:tc>
+          <w:tcPr>
+            <w:tcW w:w="9277" w:type="dxa"/>
+            <w:gridSpan w:val="3"/>
+          </w:tcPr>
+          <w:p>
+            <w:pPr>
+              <w:rPr>
+                <w:rFonts w:ascii="Times New Roman" w:hAnsi="Times New Roman" w:cs="Times New Roman"/>
+              </w:rPr>
+            </w:pPr>
+            <w:r>
+              <w:rPr>
+                <w:noProof/>
+              </w:rPr>
+              <w:lastRenderedPageBreak/>
+              <w:drawing>
+                <wp:inline distT="0" distB="0" distL="0" distR="0" wp14:anchorId="6CFC871C" wp14:editId="795B0A07">
+                  <wp:extent cx="3371353" cy="4018705"/>
+                  <wp:effectExtent l="0" t="0" r="0" b="0"/>
+                  <wp:docPr id="48" name="Picture 48"/>
+                  <wp:cNvGraphicFramePr>
+                    <a:graphicFrameLocks xmlns:a="http://schemas.openxmlformats.org/drawingml/2006/main" noChangeAspect="1"/>
+                  </wp:cNvGraphicFramePr>
+                  <a:graphic xmlns:a="http://schemas.openxmlformats.org/drawingml/2006/main">
+                    <a:graphicData uri="http://schemas.openxmlformats.org/drawingml/2006/picture">
+                      <pic:pic xmlns:pic="http://schemas.openxmlformats.org/drawingml/2006/picture">
+                        <pic:nvPicPr>
+                          <pic:cNvPr id="1" name=""/>
+                          <pic:cNvPicPr/>
+                        </pic:nvPicPr>
+                        <pic:blipFill>
+                          <a:blip r:embed="rId28"/>
+                          <a:stretch>
+                            <a:fillRect/>
+                          </a:stretch>
+                        </pic:blipFill>
+                        <pic:spPr>
+                          <a:xfrm>
+                            <a:off x="0" y="0"/>
+                            <a:ext cx="3377506" cy="4026040"/>
+                          </a:xfrm>
+                          <a:prstGeom prst="rect">
+                            <a:avLst/>
+                          </a:prstGeom>
+                        </pic:spPr>
+                      </pic:pic>
+                    </a:graphicData>
+                  </a:graphic>
+                </wp:inline>
+              </w:drawing>
+            </w:r>
+          </w:p>
+        </w:tc>
+      </w:tr>
+      <w:tr>
+        <w:tblPrEx>
+          <w:tblBorders>
+            <w:insideH w:val="single" w:sz="4" w:space="0" w:color="auto"/>
+            <w:insideV w:val="single" w:sz="4" w:space="0" w:color="auto"/>
+          </w:tblBorders>
+        </w:tblPrEx>
+        <w:trPr>
+          <w:gridBefore w:val="1"/>
+          <w:wBefore w:w="1497" w:type="dxa"/>
+        </w:trPr>
+        <w:tc>
+          <w:tcPr>
+            <w:tcW w:w="8941" w:type="dxa"/>
+            <w:gridSpan w:val="3"/>
+          </w:tcPr>
+          <w:p>
+            <w:pPr>
+              <w:ind w:left="-4429"/>
+              <w:rPr>
+                <w:rFonts w:ascii="Times New Roman" w:hAnsi="Times New Roman" w:cs="Times New Roman"/>
+              </w:rPr>
+            </w:pPr>
+          </w:p>
+        </w:tc>
+      </w:tr>
+      <w:tr>
+        <w:tblPrEx>
+          <w:tblBorders>
+            <w:insideH w:val="single" w:sz="4" w:space="0" w:color="auto"/>
+            <w:insideV w:val="single" w:sz="4" w:space="0" w:color="auto"/>
+          </w:tblBorders>
+        </w:tblPrEx>
+        <w:trPr>
+          <w:gridAfter w:val="1"/>
+          <w:wAfter w:w="1161" w:type="dxa"/>
+        </w:trPr>
+        <w:tc>
+          <w:tcPr>
+            <w:tcW w:w="9277" w:type="dxa"/>
+            <w:gridSpan w:val="3"/>
+          </w:tcPr>
+          <w:p>
+            <w:pPr>
+              <w:rPr>
+                <w:rFonts w:ascii="Times New Roman" w:hAnsi="Times New Roman" w:cs="Times New Roman"/>
+              </w:rPr>
+            </w:pPr>
+            <w:r>
+              <w:rPr>
+                <w:noProof/>
+              </w:rPr>
+              <w:drawing>
+                <wp:inline distT="0" distB="0" distL="0" distR="0" wp14:anchorId="106A67DD" wp14:editId="5D1F430E">
+                  <wp:extent cx="5612130" cy="2811780"/>
+                  <wp:effectExtent l="0" t="0" r="7620" b="7620"/>
+                  <wp:docPr id="54" name="Picture 54"/>
+                  <wp:cNvGraphicFramePr>
+                    <a:graphicFrameLocks xmlns:a="http://schemas.openxmlformats.org/drawingml/2006/main" noChangeAspect="1"/>
+                  </wp:cNvGraphicFramePr>
+                  <a:graphic xmlns:a="http://schemas.openxmlformats.org/drawingml/2006/main">
+                    <a:graphicData uri="http://schemas.openxmlformats.org/drawingml/2006/picture">
+                      <pic:pic xmlns:pic="http://schemas.openxmlformats.org/drawingml/2006/picture">
+                        <pic:nvPicPr>
+                          <pic:cNvPr id="1" name=""/>
+                          <pic:cNvPicPr/>
+                        </pic:nvPicPr>
+                        <pic:blipFill>
+                          <a:blip r:embed="rId29"/>
+                          <a:stretch>
+                            <a:fillRect/>
+                          </a:stretch>
+                        </pic:blipFill>
+                        <pic:spPr>
+                          <a:xfrm>
+                            <a:off x="0" y="0"/>
+                            <a:ext cx="5612130" cy="2811780"/>
+                          </a:xfrm>
+                          <a:prstGeom prst="rect">
+                            <a:avLst/>
+                          </a:prstGeom>
+                        </pic:spPr>
+                      </pic:pic>
+                    </a:graphicData>
+                  </a:graphic>
+                </wp:inline>
+              </w:drawing>
+            </w:r>
+          </w:p>
+        </w:tc>
+      </w:tr>
+      <w:tr>
+        <w:tblPrEx>
+          <w:tblBorders>
+            <w:insideH w:val="single" w:sz="4" w:space="0" w:color="auto"/>
+            <w:insideV w:val="single" w:sz="4" w:space="0" w:color="auto"/>
+          </w:tblBorders>
+        </w:tblPrEx>
+        <w:trPr>
+          <w:gridAfter w:val="1"/>
+          <w:wAfter w:w="1161" w:type="dxa"/>
+        </w:trPr>
+        <w:tc>
+          <w:tcPr>
+            <w:tcW w:w="9277" w:type="dxa"/>
+            <w:gridSpan w:val="3"/>
+          </w:tcPr>
+          <w:p>
+            <w:pPr>
+              <w:rPr>
+                <w:noProof/>
+              </w:rPr>
+            </w:pPr>
+            <w:r>
+              <w:rPr>
+                <w:noProof/>
+              </w:rPr>
+              <w:lastRenderedPageBreak/>
+              <w:drawing>
+                <wp:inline distT="0" distB="0" distL="0" distR="0" wp14:anchorId="1FE78BE4" wp14:editId="10EE7D00">
+                  <wp:extent cx="5612130" cy="3300095"/>
+                  <wp:effectExtent l="0" t="0" r="7620" b="0"/>
+                  <wp:docPr id="55" name="Picture 55"/>
+                  <wp:cNvGraphicFramePr>
+                    <a:graphicFrameLocks xmlns:a="http://schemas.openxmlformats.org/drawingml/2006/main" noChangeAspect="1"/>
+                  </wp:cNvGraphicFramePr>
+                  <a:graphic xmlns:a="http://schemas.openxmlformats.org/drawingml/2006/main">
+                    <a:graphicData uri="http://schemas.openxmlformats.org/drawingml/2006/picture">
+                      <pic:pic xmlns:pic="http://schemas.openxmlformats.org/drawingml/2006/picture">
+                        <pic:nvPicPr>
+                          <pic:cNvPr id="1" name=""/>
+                          <pic:cNvPicPr/>
+                        </pic:nvPicPr>
+                        <pic:blipFill>
+                          <a:blip r:embed="rId30"/>
+                          <a:stretch>
+                            <a:fillRect/>
+                          </a:stretch>
+                        </pic:blipFill>
+                        <pic:spPr>
+                          <a:xfrm>
+                            <a:off x="0" y="0"/>
+                            <a:ext cx="5612130" cy="3300095"/>
+                          </a:xfrm>
+                          <a:prstGeom prst="rect">
+                            <a:avLst/>
+                          </a:prstGeom>
+                        </pic:spPr>
+                      </pic:pic>
+                    </a:graphicData>
+                  </a:graphic>
+                </wp:inline>
+              </w:drawing>
+            </w:r>
+          </w:p>
+        </w:tc>
+      </w:tr>
+      <w:tr>
+        <w:tblPrEx>
+          <w:tblBorders>
+            <w:insideH w:val="single" w:sz="4" w:space="0" w:color="auto"/>
+            <w:insideV w:val="single" w:sz="4" w:space="0" w:color="auto"/>
+          </w:tblBorders>
+        </w:tblPrEx>
+        <w:trPr>
+          <w:gridAfter w:val="1"/>
+          <w:wAfter w:w="1161" w:type="dxa"/>
+        </w:trPr>
+        <w:tc>
+          <w:tcPr>
+            <w:tcW w:w="9277" w:type="dxa"/>
+            <w:gridSpan w:val="3"/>
+          </w:tcPr>
+          <w:p>
+            <w:pPr>
+              <w:rPr>
+                <w:noProof/>
+              </w:rPr>
+            </w:pPr>
+            <w:r>
+              <w:rPr>
+                <w:noProof/>
+              </w:rPr>
+              <w:drawing>
+                <wp:inline distT="0" distB="0" distL="0" distR="0" wp14:anchorId="75780743" wp14:editId="18BB78D9">
+                  <wp:extent cx="5612130" cy="4717415"/>
+                  <wp:effectExtent l="0" t="0" r="7620" b="6985"/>
+                  <wp:docPr id="56" name="Picture 56"/>
+                  <wp:cNvGraphicFramePr>
+                    <a:graphicFrameLocks xmlns:a="http://schemas.openxmlformats.org/drawingml/2006/main" noChangeAspect="1"/>
+                  </wp:cNvGraphicFramePr>
+                  <a:graphic xmlns:a="http://schemas.openxmlformats.org/drawingml/2006/main">
+                    <a:graphicData uri="http://schemas.openxmlformats.org/drawingml/2006/picture">
+                      <pic:pic xmlns:pic="http://schemas.openxmlformats.org/drawingml/2006/picture">
+                        <pic:nvPicPr>
+                          <pic:cNvPr id="1" name=""/>
+                          <pic:cNvPicPr/>
+                        </pic:nvPicPr>
+                        <pic:blipFill>
+                          <a:blip r:embed="rId31"/>
+                          <a:stretch>
+                            <a:fillRect/>
+                          </a:stretch>
+                        </pic:blipFill>
+                        <pic:spPr>
+                          <a:xfrm>
+                            <a:off x="0" y="0"/>
+                            <a:ext cx="5612130" cy="4717415"/>
+                          </a:xfrm>
+                          <a:prstGeom prst="rect">
+                            <a:avLst/>
+                          </a:prstGeom>
+                        </pic:spPr>
+                      </pic:pic>
+                    </a:graphicData>
+                  </a:graphic>
+                </wp:inline>
+              </w:drawing>
+            </w:r>
+          </w:p>
+        </w:tc>
+      </w:tr>
+      <w:tr>
+        <w:tblPrEx>
+          <w:tblBorders>
+            <w:insideH w:val="single" w:sz="4" w:space="0" w:color="auto"/>
+            <w:insideV w:val="single" w:sz="4" w:space="0" w:color="auto"/>
+          </w:tblBorders>
+        </w:tblPrEx>
+        <w:trPr>
+          <w:gridAfter w:val="1"/>
+          <w:wAfter w:w="1161" w:type="dxa"/>
+        </w:trPr>
+        <w:tc>
+          <w:tcPr>
+            <w:tcW w:w="9277" w:type="dxa"/>
+            <w:gridSpan w:val="3"/>
+          </w:tcPr>
+          <w:p>
+            <w:pPr>
+              <w:rPr>
+                <w:noProof/>
+              </w:rPr>
+            </w:pPr>
+            <w:r>
+              <w:rPr>
+                <w:noProof/>
+              </w:rPr>
+              <w:lastRenderedPageBreak/>
+              <w:drawing>
+                <wp:inline distT="0" distB="0" distL="0" distR="0" wp14:anchorId="32337BB5" wp14:editId="7C1D9D5A">
+                  <wp:extent cx="5612130" cy="3508375"/>
+                  <wp:effectExtent l="0" t="0" r="7620" b="0"/>
+                  <wp:docPr id="57" name="Picture 57"/>
+                  <wp:cNvGraphicFramePr>
+                    <a:graphicFrameLocks xmlns:a="http://schemas.openxmlformats.org/drawingml/2006/main" noChangeAspect="1"/>
+                  </wp:cNvGraphicFramePr>
+                  <a:graphic xmlns:a="http://schemas.openxmlformats.org/drawingml/2006/main">
+                    <a:graphicData uri="http://schemas.openxmlformats.org/drawingml/2006/picture">
+                      <pic:pic xmlns:pic="http://schemas.openxmlformats.org/drawingml/2006/picture">
+                        <pic:nvPicPr>
+                          <pic:cNvPr id="1" name=""/>
+                          <pic:cNvPicPr/>
+                        </pic:nvPicPr>
+                        <pic:blipFill>
+                          <a:blip r:embed="rId32"/>
+                          <a:stretch>
+                            <a:fillRect/>
+                          </a:stretch>
+                        </pic:blipFill>
+                        <pic:spPr>
+                          <a:xfrm>
+                            <a:off x="0" y="0"/>
+                            <a:ext cx="5612130" cy="3508375"/>
+                          </a:xfrm>
+                          <a:prstGeom prst="rect">
+                            <a:avLst/>
+                          </a:prstGeom>
+                        </pic:spPr>
+                      </pic:pic>
+                    </a:graphicData>
+                  </a:graphic>
+                </wp:inline>
+              </w:drawing>
+            </w:r>
+          </w:p>
+        </w:tc>
+      </w:tr>
+      <w:tr>
+        <w:tblPrEx>
+          <w:tblBorders>
+            <w:insideH w:val="single" w:sz="4" w:space="0" w:color="auto"/>
+            <w:insideV w:val="single" w:sz="4" w:space="0" w:color="auto"/>
+          </w:tblBorders>
+        </w:tblPrEx>
+        <w:trPr>
+          <w:gridAfter w:val="1"/>
+          <w:wAfter w:w="1161" w:type="dxa"/>
+        </w:trPr>
+        <w:tc>
+          <w:tcPr>
+            <w:tcW w:w="9277" w:type="dxa"/>
+            <w:gridSpan w:val="3"/>
+          </w:tcPr>
+          <w:p>
+            <w:pPr>
+              <w:rPr>
+                <w:noProof/>
+              </w:rPr>
+            </w:pPr>
+            <w:r>
+              <w:rPr>
+                <w:noProof/>
+              </w:rPr>
+              <w:drawing>
+                <wp:inline distT="0" distB="0" distL="0" distR="0" wp14:anchorId="35580767" wp14:editId="0D20BB3C">
+                  <wp:extent cx="5612130" cy="1289050"/>
+                  <wp:effectExtent l="0" t="0" r="7620" b="6350"/>
+                  <wp:docPr id="58" name="Picture 58"/>
+                  <wp:cNvGraphicFramePr>
+                    <a:graphicFrameLocks xmlns:a="http://schemas.openxmlformats.org/drawingml/2006/main" noChangeAspect="1"/>
+                  </wp:cNvGraphicFramePr>
+                  <a:graphic xmlns:a="http://schemas.openxmlformats.org/drawingml/2006/main">
+                    <a:graphicData uri="http://schemas.openxmlformats.org/drawingml/2006/picture">
+                      <pic:pic xmlns:pic="http://schemas.openxmlformats.org/drawingml/2006/picture">
+                        <pic:nvPicPr>
+                          <pic:cNvPr id="1" name=""/>
+                          <pic:cNvPicPr/>
+                        </pic:nvPicPr>
+                        <pic:blipFill>
+                          <a:blip r:embed="rId33"/>
+                          <a:stretch>
+                            <a:fillRect/>
+                          </a:stretch>
+                        </pic:blipFill>
+                        <pic:spPr>
+                          <a:xfrm>
+                            <a:off x="0" y="0"/>
+                            <a:ext cx="5612130" cy="1289050"/>
+                          </a:xfrm>
+                          <a:prstGeom prst="rect">
+                            <a:avLst/>
+                          </a:prstGeom>
+                        </pic:spPr>
+                      </pic:pic>
+                    </a:graphicData>
+                  </a:graphic>
+                </wp:inline>
+              </w:drawing>
+            </w:r>
+          </w:p>
+        </w:tc>
+      </w:tr>
+      <w:tr>
+        <w:tblPrEx>
+          <w:tblBorders>
+            <w:insideH w:val="single" w:sz="4" w:space="0" w:color="auto"/>
+            <w:insideV w:val="single" w:sz="4" w:space="0" w:color="auto"/>
+          </w:tblBorders>
+        </w:tblPrEx>
+        <w:trPr>
+          <w:gridAfter w:val="1"/>
+          <w:wAfter w:w="1161" w:type="dxa"/>
+        </w:trPr>
+        <w:tc>
+          <w:tcPr>
+            <w:tcW w:w="9277" w:type="dxa"/>
+            <w:gridSpan w:val="3"/>
+          </w:tcPr>
+          <w:p>
+            <w:pPr>
+              <w:rPr>
+                <w:noProof/>
+              </w:rPr>
+            </w:pPr>
+            <w:r>
+              <w:rPr>
+                <w:noProof/>
+              </w:rPr>
+              <w:lastRenderedPageBreak/>
+              <w:drawing>
+                <wp:inline distT="0" distB="0" distL="0" distR="0" wp14:anchorId="66B89424" wp14:editId="5218113A">
+                  <wp:extent cx="5612130" cy="4247515"/>
+                  <wp:effectExtent l="0" t="0" r="7620" b="635"/>
+                  <wp:docPr id="59" name="Picture 59"/>
+                  <wp:cNvGraphicFramePr>
+                    <a:graphicFrameLocks xmlns:a="http://schemas.openxmlformats.org/drawingml/2006/main" noChangeAspect="1"/>
+                  </wp:cNvGraphicFramePr>
+                  <a:graphic xmlns:a="http://schemas.openxmlformats.org/drawingml/2006/main">
+                    <a:graphicData uri="http://schemas.openxmlformats.org/drawingml/2006/picture">
+                      <pic:pic xmlns:pic="http://schemas.openxmlformats.org/drawingml/2006/picture">
+                        <pic:nvPicPr>
+                          <pic:cNvPr id="1" name=""/>
+                          <pic:cNvPicPr/>
+                        </pic:nvPicPr>
+                        <pic:blipFill>
+                          <a:blip r:embed="rId34"/>
+                          <a:stretch>
+                            <a:fillRect/>
+                          </a:stretch>
+                        </pic:blipFill>
+                        <pic:spPr>
+                          <a:xfrm>
+                            <a:off x="0" y="0"/>
+                            <a:ext cx="5612130" cy="4247515"/>
+                          </a:xfrm>
+                          <a:prstGeom prst="rect">
+                            <a:avLst/>
+                          </a:prstGeom>
+                        </pic:spPr>
+                      </pic:pic>
+                    </a:graphicData>
+                  </a:graphic>
+                </wp:inline>
+              </w:drawing>
+            </w:r>
+          </w:p>
+        </w:tc>
+      </w:tr>
+    </w:tbl>
+    <w:p>
+      <w:pPr>
+        <w:rPr>
+          <w:rFonts w:ascii="Times New Roman" w:hAnsi="Times New Roman" w:cs="Times New Roman"/>
+        </w:rPr>
+      </w:pPr>
     </w:p>
     <w:p>
       <w:pPr>
@@ -10476,6 +11803,2152 @@
           <w:rFonts w:ascii="Times New Roman" w:hAnsi="Times New Roman" w:cs="Times New Roman"/>
         </w:rPr>
         <w:br w:type="page"/>
+      </w:r>
+      <w:r>
+        <w:rPr>
+          <w:noProof/>
+        </w:rPr>
+        <w:lastRenderedPageBreak/>
+        <w:drawing>
+          <wp:inline distT="0" distB="0" distL="0" distR="0" wp14:anchorId="1BDD66AF" wp14:editId="732C1AD7">
+            <wp:extent cx="5612130" cy="2611120"/>
+            <wp:effectExtent l="0" t="0" r="0" b="0"/>
+            <wp:docPr id="2" name="Picture 2"/>
+            <wp:cNvGraphicFramePr>
+              <a:graphicFrameLocks xmlns:a="http://schemas.openxmlformats.org/drawingml/2006/main" noChangeAspect="1"/>
+            </wp:cNvGraphicFramePr>
+            <a:graphic xmlns:a="http://schemas.openxmlformats.org/drawingml/2006/main">
+              <a:graphicData uri="http://schemas.openxmlformats.org/drawingml/2006/picture">
+                <pic:pic xmlns:pic="http://schemas.openxmlformats.org/drawingml/2006/picture">
+                  <pic:nvPicPr>
+                    <pic:cNvPr id="1" name=""/>
+                    <pic:cNvPicPr/>
+                  </pic:nvPicPr>
+                  <pic:blipFill>
+                    <a:blip r:embed="rId35"/>
+                    <a:stretch>
+                      <a:fillRect/>
+                    </a:stretch>
+                  </pic:blipFill>
+                  <pic:spPr>
+                    <a:xfrm>
+                      <a:off x="0" y="0"/>
+                      <a:ext cx="5612130" cy="2611120"/>
+                    </a:xfrm>
+                    <a:prstGeom prst="rect">
+                      <a:avLst/>
+                    </a:prstGeom>
+                  </pic:spPr>
+                </pic:pic>
+              </a:graphicData>
+            </a:graphic>
+          </wp:inline>
+        </w:drawing>
+      </w:r>
+    </w:p>
+    <w:p>
+      <w:pPr>
+        <w:rPr>
+          <w:rFonts w:ascii="Times New Roman" w:hAnsi="Times New Roman" w:cs="Times New Roman"/>
+        </w:rPr>
+      </w:pPr>
+      <w:r>
+        <w:rPr>
+          <w:rFonts w:ascii="Times New Roman" w:hAnsi="Times New Roman" w:cs="Times New Roman"/>
+          <w:noProof/>
+        </w:rPr>
+        <w:drawing>
+          <wp:inline distT="0" distB="0" distL="0" distR="0" wp14:anchorId="19B85E4B" wp14:editId="623C4C7D">
+            <wp:extent cx="5612130" cy="1370965"/>
+            <wp:effectExtent l="0" t="0" r="0" b="0"/>
+            <wp:docPr id="4" name="Picture 4"/>
+            <wp:cNvGraphicFramePr>
+              <a:graphicFrameLocks xmlns:a="http://schemas.openxmlformats.org/drawingml/2006/main" noChangeAspect="1"/>
+            </wp:cNvGraphicFramePr>
+            <a:graphic xmlns:a="http://schemas.openxmlformats.org/drawingml/2006/main">
+              <a:graphicData uri="http://schemas.openxmlformats.org/drawingml/2006/picture">
+                <pic:pic xmlns:pic="http://schemas.openxmlformats.org/drawingml/2006/picture">
+                  <pic:nvPicPr>
+                    <pic:cNvPr id="1" name=""/>
+                    <pic:cNvPicPr/>
+                  </pic:nvPicPr>
+                  <pic:blipFill>
+                    <a:blip r:embed="rId36"/>
+                    <a:stretch>
+                      <a:fillRect/>
+                    </a:stretch>
+                  </pic:blipFill>
+                  <pic:spPr>
+                    <a:xfrm>
+                      <a:off x="0" y="0"/>
+                      <a:ext cx="5612130" cy="1370965"/>
+                    </a:xfrm>
+                    <a:prstGeom prst="rect">
+                      <a:avLst/>
+                    </a:prstGeom>
+                  </pic:spPr>
+                </pic:pic>
+              </a:graphicData>
+            </a:graphic>
+          </wp:inline>
+        </w:drawing>
+      </w:r>
+    </w:p>
+    <w:p>
+      <w:pPr>
+        <w:rPr>
+          <w:rFonts w:ascii="Times New Roman" w:hAnsi="Times New Roman" w:cs="Times New Roman"/>
+        </w:rPr>
+      </w:pPr>
+      <w:r>
+        <w:rPr>
+          <w:rFonts w:ascii="Times New Roman" w:hAnsi="Times New Roman" w:cs="Times New Roman"/>
+          <w:noProof/>
+        </w:rPr>
+        <w:drawing>
+          <wp:inline distT="0" distB="0" distL="0" distR="0" wp14:anchorId="40854D23" wp14:editId="5B28EAC3">
+            <wp:extent cx="5612130" cy="1145540"/>
+            <wp:effectExtent l="0" t="0" r="0" b="0"/>
+            <wp:docPr id="5" name="Picture 5"/>
+            <wp:cNvGraphicFramePr>
+              <a:graphicFrameLocks xmlns:a="http://schemas.openxmlformats.org/drawingml/2006/main" noChangeAspect="1"/>
+            </wp:cNvGraphicFramePr>
+            <a:graphic xmlns:a="http://schemas.openxmlformats.org/drawingml/2006/main">
+              <a:graphicData uri="http://schemas.openxmlformats.org/drawingml/2006/picture">
+                <pic:pic xmlns:pic="http://schemas.openxmlformats.org/drawingml/2006/picture">
+                  <pic:nvPicPr>
+                    <pic:cNvPr id="1" name=""/>
+                    <pic:cNvPicPr/>
+                  </pic:nvPicPr>
+                  <pic:blipFill>
+                    <a:blip r:embed="rId37"/>
+                    <a:stretch>
+                      <a:fillRect/>
+                    </a:stretch>
+                  </pic:blipFill>
+                  <pic:spPr>
+                    <a:xfrm>
+                      <a:off x="0" y="0"/>
+                      <a:ext cx="5612130" cy="1145540"/>
+                    </a:xfrm>
+                    <a:prstGeom prst="rect">
+                      <a:avLst/>
+                    </a:prstGeom>
+                  </pic:spPr>
+                </pic:pic>
+              </a:graphicData>
+            </a:graphic>
+          </wp:inline>
+        </w:drawing>
+      </w:r>
+    </w:p>
+    <w:p>
+      <w:pPr>
+        <w:rPr>
+          <w:rFonts w:ascii="Times New Roman" w:hAnsi="Times New Roman" w:cs="Times New Roman"/>
+        </w:rPr>
+      </w:pPr>
+      <w:r>
+        <w:rPr>
+          <w:rFonts w:ascii="Times New Roman" w:hAnsi="Times New Roman" w:cs="Times New Roman"/>
+          <w:noProof/>
+        </w:rPr>
+        <w:lastRenderedPageBreak/>
+        <w:drawing>
+          <wp:inline distT="0" distB="0" distL="0" distR="0" wp14:anchorId="37979168" wp14:editId="04AC8D67">
+            <wp:extent cx="5612130" cy="3376295"/>
+            <wp:effectExtent l="0" t="0" r="0" b="0"/>
+            <wp:docPr id="6" name="Picture 6"/>
+            <wp:cNvGraphicFramePr>
+              <a:graphicFrameLocks xmlns:a="http://schemas.openxmlformats.org/drawingml/2006/main" noChangeAspect="1"/>
+            </wp:cNvGraphicFramePr>
+            <a:graphic xmlns:a="http://schemas.openxmlformats.org/drawingml/2006/main">
+              <a:graphicData uri="http://schemas.openxmlformats.org/drawingml/2006/picture">
+                <pic:pic xmlns:pic="http://schemas.openxmlformats.org/drawingml/2006/picture">
+                  <pic:nvPicPr>
+                    <pic:cNvPr id="1" name=""/>
+                    <pic:cNvPicPr/>
+                  </pic:nvPicPr>
+                  <pic:blipFill>
+                    <a:blip r:embed="rId38"/>
+                    <a:stretch>
+                      <a:fillRect/>
+                    </a:stretch>
+                  </pic:blipFill>
+                  <pic:spPr>
+                    <a:xfrm>
+                      <a:off x="0" y="0"/>
+                      <a:ext cx="5612130" cy="3376295"/>
+                    </a:xfrm>
+                    <a:prstGeom prst="rect">
+                      <a:avLst/>
+                    </a:prstGeom>
+                  </pic:spPr>
+                </pic:pic>
+              </a:graphicData>
+            </a:graphic>
+          </wp:inline>
+        </w:drawing>
+      </w:r>
+    </w:p>
+    <w:p>
+      <w:pPr>
+        <w:rPr>
+          <w:rFonts w:ascii="Times New Roman" w:hAnsi="Times New Roman" w:cs="Times New Roman"/>
+        </w:rPr>
+      </w:pPr>
+      <w:r>
+        <w:rPr>
+          <w:rFonts w:ascii="Times New Roman" w:hAnsi="Times New Roman" w:cs="Times New Roman"/>
+          <w:noProof/>
+        </w:rPr>
+        <w:drawing>
+          <wp:inline distT="0" distB="0" distL="0" distR="0" wp14:anchorId="7CC3DC0D" wp14:editId="6E60B01A">
+            <wp:extent cx="5612130" cy="3344545"/>
+            <wp:effectExtent l="0" t="0" r="0" b="0"/>
+            <wp:docPr id="11" name="Picture 11"/>
+            <wp:cNvGraphicFramePr>
+              <a:graphicFrameLocks xmlns:a="http://schemas.openxmlformats.org/drawingml/2006/main" noChangeAspect="1"/>
+            </wp:cNvGraphicFramePr>
+            <a:graphic xmlns:a="http://schemas.openxmlformats.org/drawingml/2006/main">
+              <a:graphicData uri="http://schemas.openxmlformats.org/drawingml/2006/picture">
+                <pic:pic xmlns:pic="http://schemas.openxmlformats.org/drawingml/2006/picture">
+                  <pic:nvPicPr>
+                    <pic:cNvPr id="1" name=""/>
+                    <pic:cNvPicPr/>
+                  </pic:nvPicPr>
+                  <pic:blipFill>
+                    <a:blip r:embed="rId39"/>
+                    <a:stretch>
+                      <a:fillRect/>
+                    </a:stretch>
+                  </pic:blipFill>
+                  <pic:spPr>
+                    <a:xfrm>
+                      <a:off x="0" y="0"/>
+                      <a:ext cx="5612130" cy="3344545"/>
+                    </a:xfrm>
+                    <a:prstGeom prst="rect">
+                      <a:avLst/>
+                    </a:prstGeom>
+                  </pic:spPr>
+                </pic:pic>
+              </a:graphicData>
+            </a:graphic>
+          </wp:inline>
+        </w:drawing>
+      </w:r>
+    </w:p>
+    <w:p>
+      <w:pPr>
+        <w:rPr>
+          <w:rFonts w:ascii="Times New Roman" w:hAnsi="Times New Roman" w:cs="Times New Roman"/>
+        </w:rPr>
+      </w:pPr>
+      <w:r>
+        <w:rPr>
+          <w:noProof/>
+        </w:rPr>
+        <w:lastRenderedPageBreak/>
+        <w:drawing>
+          <wp:inline distT="0" distB="0" distL="0" distR="0" wp14:anchorId="477B9952" wp14:editId="1BB26CA1">
+            <wp:extent cx="5612130" cy="3030855"/>
+            <wp:effectExtent l="0" t="0" r="0" b="0"/>
+            <wp:docPr id="14" name="Picture 14" descr="Graphical user interface, text, application, email&#10;&#10;Description automatically generated"/>
+            <wp:cNvGraphicFramePr>
+              <a:graphicFrameLocks xmlns:a="http://schemas.openxmlformats.org/drawingml/2006/main" noChangeAspect="1"/>
+            </wp:cNvGraphicFramePr>
+            <a:graphic xmlns:a="http://schemas.openxmlformats.org/drawingml/2006/main">
+              <a:graphicData uri="http://schemas.openxmlformats.org/drawingml/2006/picture">
+                <pic:pic xmlns:pic="http://schemas.openxmlformats.org/drawingml/2006/picture">
+                  <pic:nvPicPr>
+                    <pic:cNvPr id="14" name="Picture 14" descr="Graphical user interface, text, application, email&#10;&#10;Description automatically generated"/>
+                    <pic:cNvPicPr/>
+                  </pic:nvPicPr>
+                  <pic:blipFill>
+                    <a:blip r:embed="rId40"/>
+                    <a:stretch>
+                      <a:fillRect/>
+                    </a:stretch>
+                  </pic:blipFill>
+                  <pic:spPr>
+                    <a:xfrm>
+                      <a:off x="0" y="0"/>
+                      <a:ext cx="5612130" cy="3030855"/>
+                    </a:xfrm>
+                    <a:prstGeom prst="rect">
+                      <a:avLst/>
+                    </a:prstGeom>
+                  </pic:spPr>
+                </pic:pic>
+              </a:graphicData>
+            </a:graphic>
+          </wp:inline>
+        </w:drawing>
+      </w:r>
+    </w:p>
+    <w:tbl>
+      <w:tblPr>
+        <w:tblStyle w:val="TableGrid"/>
+        <w:tblW w:w="0" w:type="auto"/>
+        <w:tblBorders>
+          <w:insideH w:val="none" w:sz="0" w:space="0" w:color="auto"/>
+          <w:insideV w:val="none" w:sz="0" w:space="0" w:color="auto"/>
+        </w:tblBorders>
+        <w:tblLook w:val="04A0" w:firstRow="1" w:lastRow="0" w:firstColumn="1" w:lastColumn="0" w:noHBand="0" w:noVBand="1"/>
+      </w:tblPr>
+      <w:tblGrid>
+        <w:gridCol w:w="1756"/>
+        <w:gridCol w:w="7072"/>
+      </w:tblGrid>
+      <w:tr>
+        <w:tc>
+          <w:tcPr>
+            <w:tcW w:w="1756" w:type="dxa"/>
+            <w:shd w:val="clear" w:color="auto" w:fill="1F4E79" w:themeFill="accent5" w:themeFillShade="80"/>
+          </w:tcPr>
+          <w:p>
+            <w:pPr>
+              <w:rPr>
+                <w:rFonts w:ascii="Times New Roman" w:hAnsi="Times New Roman" w:cs="Times New Roman"/>
+              </w:rPr>
+            </w:pPr>
+            <w:r>
+              <w:rPr>
+                <w:rFonts w:ascii="Times New Roman" w:hAnsi="Times New Roman" w:cs="Times New Roman"/>
+                <w:b/>
+                <w:bCs/>
+                <w:color w:val="FFFFFF" w:themeColor="background1"/>
+              </w:rPr>
+              <w:t>CP_</w:t>
+            </w:r>
+            <w:r>
+              <w:rPr>
+                <w:rFonts w:ascii="Times New Roman" w:hAnsi="Times New Roman" w:cs="Times New Roman"/>
+                <w:b/>
+                <w:bCs/>
+                <w:color w:val="FFFFFF" w:themeColor="background1"/>
+              </w:rPr>
+              <w:t>18</w:t>
+            </w:r>
+          </w:p>
+        </w:tc>
+        <w:tc>
+          <w:tcPr>
+            <w:tcW w:w="7072" w:type="dxa"/>
+            <w:shd w:val="clear" w:color="auto" w:fill="1F4E79" w:themeFill="accent5" w:themeFillShade="80"/>
+          </w:tcPr>
+          <w:p>
+            <w:pPr>
+              <w:rPr>
+                <w:rFonts w:ascii="Times New Roman" w:hAnsi="Times New Roman" w:cs="Times New Roman"/>
+              </w:rPr>
+            </w:pPr>
+          </w:p>
+        </w:tc>
+      </w:tr>
+      <w:tr>
+        <w:tc>
+          <w:tcPr>
+            <w:tcW w:w="1756" w:type="dxa"/>
+          </w:tcPr>
+          <w:p>
+            <w:pPr>
+              <w:rPr>
+                <w:rFonts w:ascii="Times New Roman" w:hAnsi="Times New Roman" w:cs="Times New Roman"/>
+              </w:rPr>
+            </w:pPr>
+          </w:p>
+        </w:tc>
+        <w:tc>
+          <w:tcPr>
+            <w:tcW w:w="7072" w:type="dxa"/>
+          </w:tcPr>
+          <w:p>
+            <w:pPr>
+              <w:rPr>
+                <w:rFonts w:ascii="Times New Roman" w:hAnsi="Times New Roman" w:cs="Times New Roman"/>
+              </w:rPr>
+            </w:pPr>
+          </w:p>
+        </w:tc>
+      </w:tr>
+      <w:tr>
+        <w:tc>
+          <w:tcPr>
+            <w:tcW w:w="1756" w:type="dxa"/>
+          </w:tcPr>
+          <w:p>
+            <w:pPr>
+              <w:rPr>
+                <w:rFonts w:ascii="Times New Roman" w:hAnsi="Times New Roman" w:cs="Times New Roman"/>
+              </w:rPr>
+            </w:pPr>
+            <w:proofErr w:type="spellStart"/>
+            <w:r>
+              <w:rPr>
+                <w:rFonts w:ascii="Times New Roman" w:hAnsi="Times New Roman" w:cs="Times New Roman"/>
+              </w:rPr>
+              <w:t>Feature</w:t>
+            </w:r>
+            <w:proofErr w:type="spellEnd"/>
+          </w:p>
+        </w:tc>
+        <w:tc>
+          <w:tcPr>
+            <w:tcW w:w="7072" w:type="dxa"/>
+          </w:tcPr>
+          <w:p>
+            <w:pPr>
+              <w:rPr>
+                <w:rFonts w:ascii="Times New Roman" w:hAnsi="Times New Roman" w:cs="Times New Roman"/>
+              </w:rPr>
+            </w:pPr>
+            <w:r>
+              <w:rPr>
+                <w:rFonts w:ascii="Times New Roman" w:hAnsi="Times New Roman" w:cs="Times New Roman"/>
+              </w:rPr>
+              <w:t>Elegir más de</w:t>
+            </w:r>
+            <w:r>
+              <w:rPr>
+                <w:rFonts w:ascii="Times New Roman" w:hAnsi="Times New Roman" w:cs="Times New Roman"/>
+              </w:rPr>
+              <w:t xml:space="preserve"> 3 unidades</w:t>
+            </w:r>
+          </w:p>
+        </w:tc>
+      </w:tr>
+      <w:tr>
+        <w:tc>
+          <w:tcPr>
+            <w:tcW w:w="1756" w:type="dxa"/>
+          </w:tcPr>
+          <w:p>
+            <w:pPr>
+              <w:rPr>
+                <w:rFonts w:ascii="Times New Roman" w:hAnsi="Times New Roman" w:cs="Times New Roman"/>
+              </w:rPr>
+            </w:pPr>
+            <w:r>
+              <w:rPr>
+                <w:rFonts w:ascii="Times New Roman" w:hAnsi="Times New Roman" w:cs="Times New Roman"/>
+              </w:rPr>
+              <w:t>As</w:t>
+            </w:r>
+          </w:p>
+        </w:tc>
+        <w:tc>
+          <w:tcPr>
+            <w:tcW w:w="7072" w:type="dxa"/>
+          </w:tcPr>
+          <w:p>
+            <w:pPr>
+              <w:rPr>
+                <w:rFonts w:ascii="Times New Roman" w:hAnsi="Times New Roman" w:cs="Times New Roman"/>
+              </w:rPr>
+            </w:pPr>
+            <w:r>
+              <w:rPr>
+                <w:rFonts w:ascii="Times New Roman" w:hAnsi="Times New Roman" w:cs="Times New Roman"/>
+              </w:rPr>
+              <w:t>Yo como u</w:t>
+            </w:r>
+            <w:r>
+              <w:rPr>
+                <w:rFonts w:ascii="Times New Roman" w:hAnsi="Times New Roman" w:cs="Times New Roman"/>
+              </w:rPr>
+              <w:t xml:space="preserve">suario </w:t>
+            </w:r>
+            <w:r>
+              <w:rPr>
+                <w:rFonts w:ascii="Times New Roman" w:hAnsi="Times New Roman" w:cs="Times New Roman"/>
+              </w:rPr>
+              <w:t>de Alkosto</w:t>
+            </w:r>
+          </w:p>
+        </w:tc>
+      </w:tr>
+      <w:tr>
+        <w:tc>
+          <w:tcPr>
+            <w:tcW w:w="1756" w:type="dxa"/>
+          </w:tcPr>
+          <w:p>
+            <w:pPr>
+              <w:rPr>
+                <w:rFonts w:ascii="Times New Roman" w:hAnsi="Times New Roman" w:cs="Times New Roman"/>
+              </w:rPr>
+            </w:pPr>
+            <w:r>
+              <w:rPr>
+                <w:rFonts w:ascii="Times New Roman" w:hAnsi="Times New Roman" w:cs="Times New Roman"/>
+              </w:rPr>
+              <w:t xml:space="preserve">I </w:t>
+            </w:r>
+            <w:proofErr w:type="spellStart"/>
+            <w:r>
+              <w:rPr>
+                <w:rFonts w:ascii="Times New Roman" w:hAnsi="Times New Roman" w:cs="Times New Roman"/>
+              </w:rPr>
+              <w:t>want</w:t>
+            </w:r>
+            <w:proofErr w:type="spellEnd"/>
+            <w:r>
+              <w:rPr>
+                <w:rFonts w:ascii="Times New Roman" w:hAnsi="Times New Roman" w:cs="Times New Roman"/>
+              </w:rPr>
+              <w:t xml:space="preserve"> </w:t>
+            </w:r>
+            <w:proofErr w:type="spellStart"/>
+            <w:r>
+              <w:rPr>
+                <w:rFonts w:ascii="Times New Roman" w:hAnsi="Times New Roman" w:cs="Times New Roman"/>
+              </w:rPr>
+              <w:t>to</w:t>
+            </w:r>
+            <w:proofErr w:type="spellEnd"/>
+          </w:p>
+        </w:tc>
+        <w:tc>
+          <w:tcPr>
+            <w:tcW w:w="7072" w:type="dxa"/>
+          </w:tcPr>
+          <w:p>
+            <w:pPr>
+              <w:rPr>
+                <w:rFonts w:ascii="Times New Roman" w:hAnsi="Times New Roman" w:cs="Times New Roman"/>
+              </w:rPr>
+            </w:pPr>
+            <w:r>
+              <w:rPr>
+                <w:rFonts w:ascii="Times New Roman" w:hAnsi="Times New Roman" w:cs="Times New Roman"/>
+              </w:rPr>
+              <w:t xml:space="preserve">Elegir 4 unidades de un mismo producto </w:t>
+            </w:r>
+          </w:p>
+        </w:tc>
+      </w:tr>
+      <w:tr>
+        <w:tc>
+          <w:tcPr>
+            <w:tcW w:w="1756" w:type="dxa"/>
+          </w:tcPr>
+          <w:p>
+            <w:pPr>
+              <w:rPr>
+                <w:rFonts w:ascii="Times New Roman" w:hAnsi="Times New Roman" w:cs="Times New Roman"/>
+              </w:rPr>
+            </w:pPr>
+            <w:proofErr w:type="spellStart"/>
+            <w:r>
+              <w:rPr>
+                <w:rFonts w:ascii="Times New Roman" w:hAnsi="Times New Roman" w:cs="Times New Roman"/>
+              </w:rPr>
+              <w:t>to</w:t>
+            </w:r>
+            <w:proofErr w:type="spellEnd"/>
+          </w:p>
+        </w:tc>
+        <w:tc>
+          <w:tcPr>
+            <w:tcW w:w="7072" w:type="dxa"/>
+          </w:tcPr>
+          <w:p>
+            <w:pPr>
+              <w:rPr>
+                <w:rFonts w:ascii="Times New Roman" w:hAnsi="Times New Roman" w:cs="Times New Roman"/>
+              </w:rPr>
+            </w:pPr>
+            <w:r>
+              <w:rPr>
+                <w:rFonts w:ascii="Times New Roman" w:hAnsi="Times New Roman" w:cs="Times New Roman"/>
+              </w:rPr>
+              <w:t>Comprar productos</w:t>
+            </w:r>
+          </w:p>
+        </w:tc>
+      </w:tr>
+      <w:tr>
+        <w:tc>
+          <w:tcPr>
+            <w:tcW w:w="1756" w:type="dxa"/>
+          </w:tcPr>
+          <w:p>
+            <w:pPr>
+              <w:rPr>
+                <w:rFonts w:ascii="Times New Roman" w:hAnsi="Times New Roman" w:cs="Times New Roman"/>
+              </w:rPr>
+            </w:pPr>
+          </w:p>
+        </w:tc>
+        <w:tc>
+          <w:tcPr>
+            <w:tcW w:w="7072" w:type="dxa"/>
+          </w:tcPr>
+          <w:p>
+            <w:pPr>
+              <w:rPr>
+                <w:rFonts w:ascii="Times New Roman" w:hAnsi="Times New Roman" w:cs="Times New Roman"/>
+              </w:rPr>
+            </w:pPr>
+          </w:p>
+        </w:tc>
+      </w:tr>
+      <w:tr>
+        <w:tc>
+          <w:tcPr>
+            <w:tcW w:w="1756" w:type="dxa"/>
+          </w:tcPr>
+          <w:p>
+            <w:pPr>
+              <w:rPr>
+                <w:rFonts w:ascii="Times New Roman" w:hAnsi="Times New Roman" w:cs="Times New Roman"/>
+              </w:rPr>
+            </w:pPr>
+            <w:proofErr w:type="spellStart"/>
+            <w:r>
+              <w:rPr>
+                <w:rFonts w:ascii="Times New Roman" w:hAnsi="Times New Roman" w:cs="Times New Roman"/>
+              </w:rPr>
+              <w:t>Scenario</w:t>
+            </w:r>
+            <w:proofErr w:type="spellEnd"/>
+          </w:p>
+        </w:tc>
+        <w:tc>
+          <w:tcPr>
+            <w:tcW w:w="7072" w:type="dxa"/>
+          </w:tcPr>
+          <w:p>
+            <w:pPr>
+              <w:rPr>
+                <w:rFonts w:ascii="Times New Roman" w:hAnsi="Times New Roman" w:cs="Times New Roman"/>
+              </w:rPr>
+            </w:pPr>
+            <w:r>
+              <w:rPr>
+                <w:rFonts w:ascii="Times New Roman" w:hAnsi="Times New Roman" w:cs="Times New Roman"/>
+              </w:rPr>
+              <w:t>Compra fallida</w:t>
+            </w:r>
+          </w:p>
+        </w:tc>
+      </w:tr>
+      <w:tr>
+        <w:tc>
+          <w:tcPr>
+            <w:tcW w:w="1756" w:type="dxa"/>
+          </w:tcPr>
+          <w:p>
+            <w:pPr>
+              <w:rPr>
+                <w:rFonts w:ascii="Times New Roman" w:hAnsi="Times New Roman" w:cs="Times New Roman"/>
+              </w:rPr>
+            </w:pPr>
+            <w:proofErr w:type="spellStart"/>
+            <w:r>
+              <w:rPr>
+                <w:rFonts w:ascii="Times New Roman" w:hAnsi="Times New Roman" w:cs="Times New Roman"/>
+              </w:rPr>
+              <w:t>Given</w:t>
+            </w:r>
+            <w:proofErr w:type="spellEnd"/>
+          </w:p>
+        </w:tc>
+        <w:tc>
+          <w:tcPr>
+            <w:tcW w:w="7072" w:type="dxa"/>
+          </w:tcPr>
+          <w:p>
+            <w:pPr>
+              <w:rPr>
+                <w:rFonts w:ascii="Times New Roman" w:hAnsi="Times New Roman" w:cs="Times New Roman"/>
+              </w:rPr>
+            </w:pPr>
+            <w:r>
+              <w:rPr>
+                <w:rFonts w:ascii="Times New Roman" w:hAnsi="Times New Roman" w:cs="Times New Roman"/>
+              </w:rPr>
+              <w:t>Comprar 4 unidades de un producto</w:t>
+            </w:r>
+          </w:p>
+        </w:tc>
+      </w:tr>
+      <w:tr>
+        <w:tc>
+          <w:tcPr>
+            <w:tcW w:w="1756" w:type="dxa"/>
+          </w:tcPr>
+          <w:p>
+            <w:pPr>
+              <w:rPr>
+                <w:rFonts w:ascii="Times New Roman" w:hAnsi="Times New Roman" w:cs="Times New Roman"/>
+              </w:rPr>
+            </w:pPr>
+            <w:proofErr w:type="spellStart"/>
+            <w:r>
+              <w:rPr>
+                <w:rFonts w:ascii="Times New Roman" w:hAnsi="Times New Roman" w:cs="Times New Roman"/>
+              </w:rPr>
+              <w:t>When</w:t>
+            </w:r>
+            <w:proofErr w:type="spellEnd"/>
+          </w:p>
+        </w:tc>
+        <w:tc>
+          <w:tcPr>
+            <w:tcW w:w="7072" w:type="dxa"/>
+          </w:tcPr>
+          <w:p>
+            <w:pPr>
+              <w:rPr>
+                <w:rFonts w:ascii="Times New Roman" w:hAnsi="Times New Roman" w:cs="Times New Roman"/>
+              </w:rPr>
+            </w:pPr>
+            <w:r>
+              <w:rPr>
+                <w:rFonts w:ascii="Times New Roman" w:hAnsi="Times New Roman" w:cs="Times New Roman"/>
+              </w:rPr>
+              <w:t>Agrego 4 unidades de un producto al carrito de compras</w:t>
+            </w:r>
+          </w:p>
+        </w:tc>
+      </w:tr>
+      <w:tr>
+        <w:tc>
+          <w:tcPr>
+            <w:tcW w:w="1756" w:type="dxa"/>
+          </w:tcPr>
+          <w:p>
+            <w:pPr>
+              <w:rPr>
+                <w:rFonts w:ascii="Times New Roman" w:hAnsi="Times New Roman" w:cs="Times New Roman"/>
+              </w:rPr>
+            </w:pPr>
+            <w:proofErr w:type="spellStart"/>
+            <w:r>
+              <w:rPr>
+                <w:rFonts w:ascii="Times New Roman" w:hAnsi="Times New Roman" w:cs="Times New Roman"/>
+              </w:rPr>
+              <w:t>But</w:t>
+            </w:r>
+            <w:proofErr w:type="spellEnd"/>
+          </w:p>
+        </w:tc>
+        <w:tc>
+          <w:tcPr>
+            <w:tcW w:w="7072" w:type="dxa"/>
+          </w:tcPr>
+          <w:p>
+            <w:pPr>
+              <w:rPr>
+                <w:rFonts w:ascii="Times New Roman" w:hAnsi="Times New Roman" w:cs="Times New Roman"/>
+              </w:rPr>
+            </w:pPr>
+            <w:r>
+              <w:rPr>
+                <w:rFonts w:ascii="Times New Roman" w:hAnsi="Times New Roman" w:cs="Times New Roman"/>
+              </w:rPr>
+              <w:t>La cantidad de unidades es superior a las unidades permitidas por el carrito</w:t>
+            </w:r>
+          </w:p>
+        </w:tc>
+      </w:tr>
+      <w:tr>
+        <w:tc>
+          <w:tcPr>
+            <w:tcW w:w="1756" w:type="dxa"/>
+          </w:tcPr>
+          <w:p>
+            <w:pPr>
+              <w:rPr>
+                <w:rFonts w:ascii="Times New Roman" w:hAnsi="Times New Roman" w:cs="Times New Roman"/>
+              </w:rPr>
+            </w:pPr>
+            <w:proofErr w:type="spellStart"/>
+            <w:r>
+              <w:rPr>
+                <w:rFonts w:ascii="Times New Roman" w:hAnsi="Times New Roman" w:cs="Times New Roman"/>
+              </w:rPr>
+              <w:t>Then</w:t>
+            </w:r>
+            <w:proofErr w:type="spellEnd"/>
+            <w:r>
+              <w:rPr>
+                <w:rFonts w:ascii="Times New Roman" w:hAnsi="Times New Roman" w:cs="Times New Roman"/>
+              </w:rPr>
+              <w:t xml:space="preserve"> </w:t>
+            </w:r>
+          </w:p>
+        </w:tc>
+        <w:tc>
+          <w:tcPr>
+            <w:tcW w:w="7072" w:type="dxa"/>
+          </w:tcPr>
+          <w:p>
+            <w:pPr>
+              <w:rPr>
+                <w:rFonts w:ascii="Times New Roman" w:hAnsi="Times New Roman" w:cs="Times New Roman"/>
+              </w:rPr>
+            </w:pPr>
+            <w:r>
+              <w:rPr>
+                <w:rFonts w:ascii="Times New Roman" w:hAnsi="Times New Roman" w:cs="Times New Roman"/>
+              </w:rPr>
+              <w:t>La web indica “Solo puedes llevar 3 unidades de esta referencia”</w:t>
+            </w:r>
+          </w:p>
+        </w:tc>
+      </w:tr>
+    </w:tbl>
+    <w:p>
+      <w:pPr>
+        <w:rPr>
+          <w:rFonts w:ascii="Times New Roman" w:hAnsi="Times New Roman" w:cs="Times New Roman"/>
+        </w:rPr>
+      </w:pPr>
+    </w:p>
+    <w:tbl>
+      <w:tblPr>
+        <w:tblStyle w:val="TableGrid"/>
+        <w:tblW w:w="0" w:type="auto"/>
+        <w:tblBorders>
+          <w:insideH w:val="none" w:sz="0" w:space="0" w:color="auto"/>
+          <w:insideV w:val="none" w:sz="0" w:space="0" w:color="auto"/>
+        </w:tblBorders>
+        <w:tblLook w:val="04A0" w:firstRow="1" w:lastRow="0" w:firstColumn="1" w:lastColumn="0" w:noHBand="0" w:noVBand="1"/>
+      </w:tblPr>
+      <w:tblGrid>
+        <w:gridCol w:w="1756"/>
+        <w:gridCol w:w="7072"/>
+      </w:tblGrid>
+      <w:tr>
+        <w:tc>
+          <w:tcPr>
+            <w:tcW w:w="1756" w:type="dxa"/>
+            <w:shd w:val="clear" w:color="auto" w:fill="1F4E79" w:themeFill="accent5" w:themeFillShade="80"/>
+          </w:tcPr>
+          <w:p>
+            <w:pPr>
+              <w:rPr>
+                <w:rFonts w:ascii="Times New Roman" w:hAnsi="Times New Roman" w:cs="Times New Roman"/>
+              </w:rPr>
+            </w:pPr>
+            <w:r>
+              <w:rPr>
+                <w:rFonts w:ascii="Times New Roman" w:hAnsi="Times New Roman" w:cs="Times New Roman"/>
+                <w:b/>
+                <w:bCs/>
+                <w:color w:val="FFFFFF" w:themeColor="background1"/>
+              </w:rPr>
+              <w:t>CP_</w:t>
+            </w:r>
+            <w:r>
+              <w:rPr>
+                <w:rFonts w:ascii="Times New Roman" w:hAnsi="Times New Roman" w:cs="Times New Roman"/>
+                <w:b/>
+                <w:bCs/>
+                <w:color w:val="FFFFFF" w:themeColor="background1"/>
+              </w:rPr>
+              <w:t>19</w:t>
+            </w:r>
+          </w:p>
+        </w:tc>
+        <w:tc>
+          <w:tcPr>
+            <w:tcW w:w="7072" w:type="dxa"/>
+            <w:shd w:val="clear" w:color="auto" w:fill="1F4E79" w:themeFill="accent5" w:themeFillShade="80"/>
+          </w:tcPr>
+          <w:p>
+            <w:pPr>
+              <w:rPr>
+                <w:rFonts w:ascii="Times New Roman" w:hAnsi="Times New Roman" w:cs="Times New Roman"/>
+              </w:rPr>
+            </w:pPr>
+          </w:p>
+        </w:tc>
+      </w:tr>
+      <w:tr>
+        <w:tc>
+          <w:tcPr>
+            <w:tcW w:w="1756" w:type="dxa"/>
+          </w:tcPr>
+          <w:p>
+            <w:pPr>
+              <w:rPr>
+                <w:rFonts w:ascii="Times New Roman" w:hAnsi="Times New Roman" w:cs="Times New Roman"/>
+              </w:rPr>
+            </w:pPr>
+          </w:p>
+        </w:tc>
+        <w:tc>
+          <w:tcPr>
+            <w:tcW w:w="7072" w:type="dxa"/>
+          </w:tcPr>
+          <w:p>
+            <w:pPr>
+              <w:rPr>
+                <w:rFonts w:ascii="Times New Roman" w:hAnsi="Times New Roman" w:cs="Times New Roman"/>
+              </w:rPr>
+            </w:pPr>
+          </w:p>
+        </w:tc>
+      </w:tr>
+      <w:tr>
+        <w:tc>
+          <w:tcPr>
+            <w:tcW w:w="1756" w:type="dxa"/>
+          </w:tcPr>
+          <w:p>
+            <w:pPr>
+              <w:rPr>
+                <w:rFonts w:ascii="Times New Roman" w:hAnsi="Times New Roman" w:cs="Times New Roman"/>
+              </w:rPr>
+            </w:pPr>
+            <w:proofErr w:type="spellStart"/>
+            <w:r>
+              <w:rPr>
+                <w:rFonts w:ascii="Times New Roman" w:hAnsi="Times New Roman" w:cs="Times New Roman"/>
+              </w:rPr>
+              <w:t>Feature</w:t>
+            </w:r>
+            <w:proofErr w:type="spellEnd"/>
+          </w:p>
+        </w:tc>
+        <w:tc>
+          <w:tcPr>
+            <w:tcW w:w="7072" w:type="dxa"/>
+          </w:tcPr>
+          <w:p>
+            <w:pPr>
+              <w:rPr>
+                <w:rFonts w:ascii="Times New Roman" w:hAnsi="Times New Roman" w:cs="Times New Roman"/>
+              </w:rPr>
+            </w:pPr>
+            <w:r>
+              <w:rPr>
+                <w:rFonts w:ascii="Times New Roman" w:hAnsi="Times New Roman" w:cs="Times New Roman"/>
+              </w:rPr>
+              <w:t xml:space="preserve">Comprar </w:t>
+            </w:r>
+            <w:r>
+              <w:rPr>
+                <w:rFonts w:ascii="Times New Roman" w:hAnsi="Times New Roman" w:cs="Times New Roman"/>
+              </w:rPr>
+              <w:t>un producto</w:t>
+            </w:r>
+          </w:p>
+        </w:tc>
+      </w:tr>
+      <w:tr>
+        <w:tc>
+          <w:tcPr>
+            <w:tcW w:w="1756" w:type="dxa"/>
+          </w:tcPr>
+          <w:p>
+            <w:pPr>
+              <w:rPr>
+                <w:rFonts w:ascii="Times New Roman" w:hAnsi="Times New Roman" w:cs="Times New Roman"/>
+              </w:rPr>
+            </w:pPr>
+            <w:r>
+              <w:rPr>
+                <w:rFonts w:ascii="Times New Roman" w:hAnsi="Times New Roman" w:cs="Times New Roman"/>
+              </w:rPr>
+              <w:t>As</w:t>
+            </w:r>
+          </w:p>
+        </w:tc>
+        <w:tc>
+          <w:tcPr>
+            <w:tcW w:w="7072" w:type="dxa"/>
+          </w:tcPr>
+          <w:p>
+            <w:pPr>
+              <w:rPr>
+                <w:rFonts w:ascii="Times New Roman" w:hAnsi="Times New Roman" w:cs="Times New Roman"/>
+              </w:rPr>
+            </w:pPr>
+            <w:r>
+              <w:rPr>
+                <w:rFonts w:ascii="Times New Roman" w:hAnsi="Times New Roman" w:cs="Times New Roman"/>
+              </w:rPr>
+              <w:t>Yo como u</w:t>
+            </w:r>
+            <w:r>
+              <w:rPr>
+                <w:rFonts w:ascii="Times New Roman" w:hAnsi="Times New Roman" w:cs="Times New Roman"/>
+              </w:rPr>
+              <w:t xml:space="preserve">suario </w:t>
+            </w:r>
+            <w:r>
+              <w:rPr>
+                <w:rFonts w:ascii="Times New Roman" w:hAnsi="Times New Roman" w:cs="Times New Roman"/>
+              </w:rPr>
+              <w:t>de Alkosto</w:t>
+            </w:r>
+          </w:p>
+        </w:tc>
+      </w:tr>
+      <w:tr>
+        <w:tc>
+          <w:tcPr>
+            <w:tcW w:w="1756" w:type="dxa"/>
+          </w:tcPr>
+          <w:p>
+            <w:pPr>
+              <w:rPr>
+                <w:rFonts w:ascii="Times New Roman" w:hAnsi="Times New Roman" w:cs="Times New Roman"/>
+              </w:rPr>
+            </w:pPr>
+            <w:r>
+              <w:rPr>
+                <w:rFonts w:ascii="Times New Roman" w:hAnsi="Times New Roman" w:cs="Times New Roman"/>
+              </w:rPr>
+              <w:t xml:space="preserve">I </w:t>
+            </w:r>
+            <w:proofErr w:type="spellStart"/>
+            <w:r>
+              <w:rPr>
+                <w:rFonts w:ascii="Times New Roman" w:hAnsi="Times New Roman" w:cs="Times New Roman"/>
+              </w:rPr>
+              <w:t>want</w:t>
+            </w:r>
+            <w:proofErr w:type="spellEnd"/>
+            <w:r>
+              <w:rPr>
+                <w:rFonts w:ascii="Times New Roman" w:hAnsi="Times New Roman" w:cs="Times New Roman"/>
+              </w:rPr>
+              <w:t xml:space="preserve"> </w:t>
+            </w:r>
+            <w:proofErr w:type="spellStart"/>
+            <w:r>
+              <w:rPr>
+                <w:rFonts w:ascii="Times New Roman" w:hAnsi="Times New Roman" w:cs="Times New Roman"/>
+              </w:rPr>
+              <w:t>to</w:t>
+            </w:r>
+            <w:proofErr w:type="spellEnd"/>
+          </w:p>
+        </w:tc>
+        <w:tc>
+          <w:tcPr>
+            <w:tcW w:w="7072" w:type="dxa"/>
+          </w:tcPr>
+          <w:p>
+            <w:pPr>
+              <w:rPr>
+                <w:rFonts w:ascii="Times New Roman" w:hAnsi="Times New Roman" w:cs="Times New Roman"/>
+              </w:rPr>
+            </w:pPr>
+            <w:r>
+              <w:rPr>
+                <w:rFonts w:ascii="Times New Roman" w:hAnsi="Times New Roman" w:cs="Times New Roman"/>
+              </w:rPr>
+              <w:t xml:space="preserve">Comprar un producto </w:t>
+            </w:r>
+          </w:p>
+        </w:tc>
+      </w:tr>
+      <w:tr>
+        <w:tc>
+          <w:tcPr>
+            <w:tcW w:w="1756" w:type="dxa"/>
+          </w:tcPr>
+          <w:p>
+            <w:pPr>
+              <w:rPr>
+                <w:rFonts w:ascii="Times New Roman" w:hAnsi="Times New Roman" w:cs="Times New Roman"/>
+              </w:rPr>
+            </w:pPr>
+            <w:proofErr w:type="spellStart"/>
+            <w:r>
+              <w:rPr>
+                <w:rFonts w:ascii="Times New Roman" w:hAnsi="Times New Roman" w:cs="Times New Roman"/>
+              </w:rPr>
+              <w:t>to</w:t>
+            </w:r>
+            <w:proofErr w:type="spellEnd"/>
+          </w:p>
+        </w:tc>
+        <w:tc>
+          <w:tcPr>
+            <w:tcW w:w="7072" w:type="dxa"/>
+          </w:tcPr>
+          <w:p>
+            <w:pPr>
+              <w:rPr>
+                <w:rFonts w:ascii="Times New Roman" w:hAnsi="Times New Roman" w:cs="Times New Roman"/>
+              </w:rPr>
+            </w:pPr>
+            <w:r>
+              <w:rPr>
+                <w:rFonts w:ascii="Times New Roman" w:hAnsi="Times New Roman" w:cs="Times New Roman"/>
+              </w:rPr>
+              <w:t>Para recogerlo en tienda</w:t>
+            </w:r>
+          </w:p>
+        </w:tc>
+      </w:tr>
+      <w:tr>
+        <w:tc>
+          <w:tcPr>
+            <w:tcW w:w="1756" w:type="dxa"/>
+          </w:tcPr>
+          <w:p>
+            <w:pPr>
+              <w:rPr>
+                <w:rFonts w:ascii="Times New Roman" w:hAnsi="Times New Roman" w:cs="Times New Roman"/>
+              </w:rPr>
+            </w:pPr>
+          </w:p>
+        </w:tc>
+        <w:tc>
+          <w:tcPr>
+            <w:tcW w:w="7072" w:type="dxa"/>
+          </w:tcPr>
+          <w:p>
+            <w:pPr>
+              <w:rPr>
+                <w:rFonts w:ascii="Times New Roman" w:hAnsi="Times New Roman" w:cs="Times New Roman"/>
+              </w:rPr>
+            </w:pPr>
+          </w:p>
+        </w:tc>
+      </w:tr>
+      <w:tr>
+        <w:tc>
+          <w:tcPr>
+            <w:tcW w:w="1756" w:type="dxa"/>
+          </w:tcPr>
+          <w:p>
+            <w:pPr>
+              <w:rPr>
+                <w:rFonts w:ascii="Times New Roman" w:hAnsi="Times New Roman" w:cs="Times New Roman"/>
+              </w:rPr>
+            </w:pPr>
+            <w:proofErr w:type="spellStart"/>
+            <w:r>
+              <w:rPr>
+                <w:rFonts w:ascii="Times New Roman" w:hAnsi="Times New Roman" w:cs="Times New Roman"/>
+              </w:rPr>
+              <w:t>Scenario</w:t>
+            </w:r>
+            <w:proofErr w:type="spellEnd"/>
+          </w:p>
+        </w:tc>
+        <w:tc>
+          <w:tcPr>
+            <w:tcW w:w="7072" w:type="dxa"/>
+          </w:tcPr>
+          <w:p>
+            <w:pPr>
+              <w:rPr>
+                <w:rFonts w:ascii="Times New Roman" w:hAnsi="Times New Roman" w:cs="Times New Roman"/>
+              </w:rPr>
+            </w:pPr>
+            <w:r>
+              <w:rPr>
+                <w:rFonts w:ascii="Times New Roman" w:hAnsi="Times New Roman" w:cs="Times New Roman"/>
+              </w:rPr>
+              <w:t xml:space="preserve">Compra </w:t>
+            </w:r>
+            <w:r>
+              <w:rPr>
+                <w:rFonts w:ascii="Times New Roman" w:hAnsi="Times New Roman" w:cs="Times New Roman"/>
+              </w:rPr>
+              <w:t xml:space="preserve">fallida </w:t>
+            </w:r>
+          </w:p>
+        </w:tc>
+      </w:tr>
+      <w:tr>
+        <w:tc>
+          <w:tcPr>
+            <w:tcW w:w="1756" w:type="dxa"/>
+          </w:tcPr>
+          <w:p>
+            <w:pPr>
+              <w:rPr>
+                <w:rFonts w:ascii="Times New Roman" w:hAnsi="Times New Roman" w:cs="Times New Roman"/>
+              </w:rPr>
+            </w:pPr>
+            <w:proofErr w:type="spellStart"/>
+            <w:r>
+              <w:rPr>
+                <w:rFonts w:ascii="Times New Roman" w:hAnsi="Times New Roman" w:cs="Times New Roman"/>
+              </w:rPr>
+              <w:t>Given</w:t>
+            </w:r>
+            <w:proofErr w:type="spellEnd"/>
+          </w:p>
+        </w:tc>
+        <w:tc>
+          <w:tcPr>
+            <w:tcW w:w="7072" w:type="dxa"/>
+          </w:tcPr>
+          <w:p>
+            <w:pPr>
+              <w:rPr>
+                <w:rFonts w:ascii="Times New Roman" w:hAnsi="Times New Roman" w:cs="Times New Roman"/>
+              </w:rPr>
+            </w:pPr>
+          </w:p>
+        </w:tc>
+      </w:tr>
+      <w:tr>
+        <w:tc>
+          <w:tcPr>
+            <w:tcW w:w="1756" w:type="dxa"/>
+          </w:tcPr>
+          <w:p>
+            <w:pPr>
+              <w:rPr>
+                <w:rFonts w:ascii="Times New Roman" w:hAnsi="Times New Roman" w:cs="Times New Roman"/>
+              </w:rPr>
+            </w:pPr>
+            <w:proofErr w:type="spellStart"/>
+            <w:r>
+              <w:rPr>
+                <w:rFonts w:ascii="Times New Roman" w:hAnsi="Times New Roman" w:cs="Times New Roman"/>
+              </w:rPr>
+              <w:t>When</w:t>
+            </w:r>
+            <w:proofErr w:type="spellEnd"/>
+          </w:p>
+        </w:tc>
+        <w:tc>
+          <w:tcPr>
+            <w:tcW w:w="7072" w:type="dxa"/>
+          </w:tcPr>
+          <w:p>
+            <w:pPr>
+              <w:rPr>
+                <w:rFonts w:ascii="Times New Roman" w:hAnsi="Times New Roman" w:cs="Times New Roman"/>
+              </w:rPr>
+            </w:pPr>
+            <w:r>
+              <w:rPr>
+                <w:rFonts w:ascii="Times New Roman" w:hAnsi="Times New Roman" w:cs="Times New Roman"/>
+              </w:rPr>
+              <w:t>Agrego 4 unidades de un producto al carrito de compras</w:t>
+            </w:r>
+          </w:p>
+        </w:tc>
+      </w:tr>
+      <w:tr>
+        <w:tc>
+          <w:tcPr>
+            <w:tcW w:w="1756" w:type="dxa"/>
+          </w:tcPr>
+          <w:p>
+            <w:pPr>
+              <w:rPr>
+                <w:rFonts w:ascii="Times New Roman" w:hAnsi="Times New Roman" w:cs="Times New Roman"/>
+              </w:rPr>
+            </w:pPr>
+            <w:proofErr w:type="spellStart"/>
+            <w:r>
+              <w:rPr>
+                <w:rFonts w:ascii="Times New Roman" w:hAnsi="Times New Roman" w:cs="Times New Roman"/>
+              </w:rPr>
+              <w:t>But</w:t>
+            </w:r>
+            <w:proofErr w:type="spellEnd"/>
+          </w:p>
+        </w:tc>
+        <w:tc>
+          <w:tcPr>
+            <w:tcW w:w="7072" w:type="dxa"/>
+          </w:tcPr>
+          <w:p>
+            <w:pPr>
+              <w:rPr>
+                <w:rFonts w:ascii="Times New Roman" w:hAnsi="Times New Roman" w:cs="Times New Roman"/>
+              </w:rPr>
+            </w:pPr>
+            <w:r>
+              <w:rPr>
+                <w:rFonts w:ascii="Times New Roman" w:hAnsi="Times New Roman" w:cs="Times New Roman"/>
+              </w:rPr>
+              <w:t>La cantidad de unidades es superior a las unidades permitidas por el carrito</w:t>
+            </w:r>
+          </w:p>
+        </w:tc>
+      </w:tr>
+      <w:tr>
+        <w:tc>
+          <w:tcPr>
+            <w:tcW w:w="1756" w:type="dxa"/>
+          </w:tcPr>
+          <w:p>
+            <w:pPr>
+              <w:rPr>
+                <w:rFonts w:ascii="Times New Roman" w:hAnsi="Times New Roman" w:cs="Times New Roman"/>
+              </w:rPr>
+            </w:pPr>
+            <w:proofErr w:type="spellStart"/>
+            <w:r>
+              <w:rPr>
+                <w:rFonts w:ascii="Times New Roman" w:hAnsi="Times New Roman" w:cs="Times New Roman"/>
+              </w:rPr>
+              <w:t>Then</w:t>
+            </w:r>
+            <w:proofErr w:type="spellEnd"/>
+            <w:r>
+              <w:rPr>
+                <w:rFonts w:ascii="Times New Roman" w:hAnsi="Times New Roman" w:cs="Times New Roman"/>
+              </w:rPr>
+              <w:t xml:space="preserve"> </w:t>
+            </w:r>
+          </w:p>
+        </w:tc>
+        <w:tc>
+          <w:tcPr>
+            <w:tcW w:w="7072" w:type="dxa"/>
+          </w:tcPr>
+          <w:p>
+            <w:pPr>
+              <w:rPr>
+                <w:rFonts w:ascii="Times New Roman" w:hAnsi="Times New Roman" w:cs="Times New Roman"/>
+              </w:rPr>
+            </w:pPr>
+            <w:r>
+              <w:rPr>
+                <w:rFonts w:ascii="Times New Roman" w:hAnsi="Times New Roman" w:cs="Times New Roman"/>
+              </w:rPr>
+              <w:t>La web indica “Solo puedes llevar 3 unidades de esta referencia”</w:t>
+            </w:r>
+          </w:p>
+        </w:tc>
+      </w:tr>
+    </w:tbl>
+    <w:p>
+      <w:pPr>
+        <w:rPr>
+          <w:rFonts w:ascii="Times New Roman" w:hAnsi="Times New Roman" w:cs="Times New Roman"/>
+        </w:rPr>
+      </w:pPr>
+    </w:p>
+    <w:p>
+      <w:pPr>
+        <w:rPr>
+          <w:rFonts w:ascii="Times New Roman" w:hAnsi="Times New Roman" w:cs="Times New Roman"/>
+        </w:rPr>
+      </w:pPr>
+      <w:r>
+        <w:rPr>
+          <w:noProof/>
+        </w:rPr>
+        <w:lastRenderedPageBreak/>
+        <w:drawing>
+          <wp:inline distT="0" distB="0" distL="0" distR="0" wp14:anchorId="6EB76692" wp14:editId="196BAC1F">
+            <wp:extent cx="5612130" cy="3792220"/>
+            <wp:effectExtent l="0" t="0" r="0" b="0"/>
+            <wp:docPr id="15" name="Picture 15"/>
+            <wp:cNvGraphicFramePr>
+              <a:graphicFrameLocks xmlns:a="http://schemas.openxmlformats.org/drawingml/2006/main" noChangeAspect="1"/>
+            </wp:cNvGraphicFramePr>
+            <a:graphic xmlns:a="http://schemas.openxmlformats.org/drawingml/2006/main">
+              <a:graphicData uri="http://schemas.openxmlformats.org/drawingml/2006/picture">
+                <pic:pic xmlns:pic="http://schemas.openxmlformats.org/drawingml/2006/picture">
+                  <pic:nvPicPr>
+                    <pic:cNvPr id="1" name=""/>
+                    <pic:cNvPicPr/>
+                  </pic:nvPicPr>
+                  <pic:blipFill>
+                    <a:blip r:embed="rId41"/>
+                    <a:stretch>
+                      <a:fillRect/>
+                    </a:stretch>
+                  </pic:blipFill>
+                  <pic:spPr>
+                    <a:xfrm>
+                      <a:off x="0" y="0"/>
+                      <a:ext cx="5612130" cy="3792220"/>
+                    </a:xfrm>
+                    <a:prstGeom prst="rect">
+                      <a:avLst/>
+                    </a:prstGeom>
+                  </pic:spPr>
+                </pic:pic>
+              </a:graphicData>
+            </a:graphic>
+          </wp:inline>
+        </w:drawing>
+      </w:r>
+    </w:p>
+    <w:p>
+      <w:pPr>
+        <w:rPr>
+          <w:rFonts w:ascii="Times New Roman" w:hAnsi="Times New Roman" w:cs="Times New Roman"/>
+        </w:rPr>
+      </w:pPr>
+      <w:r>
+        <w:rPr>
+          <w:noProof/>
+        </w:rPr>
+        <w:drawing>
+          <wp:inline distT="0" distB="0" distL="0" distR="0" wp14:anchorId="2AB37E3B" wp14:editId="0C360CF4">
+            <wp:extent cx="5612130" cy="4008755"/>
+            <wp:effectExtent l="0" t="0" r="0" b="0"/>
+            <wp:docPr id="18" name="Picture 18"/>
+            <wp:cNvGraphicFramePr>
+              <a:graphicFrameLocks xmlns:a="http://schemas.openxmlformats.org/drawingml/2006/main" noChangeAspect="1"/>
+            </wp:cNvGraphicFramePr>
+            <a:graphic xmlns:a="http://schemas.openxmlformats.org/drawingml/2006/main">
+              <a:graphicData uri="http://schemas.openxmlformats.org/drawingml/2006/picture">
+                <pic:pic xmlns:pic="http://schemas.openxmlformats.org/drawingml/2006/picture">
+                  <pic:nvPicPr>
+                    <pic:cNvPr id="1" name=""/>
+                    <pic:cNvPicPr/>
+                  </pic:nvPicPr>
+                  <pic:blipFill>
+                    <a:blip r:embed="rId42"/>
+                    <a:stretch>
+                      <a:fillRect/>
+                    </a:stretch>
+                  </pic:blipFill>
+                  <pic:spPr>
+                    <a:xfrm>
+                      <a:off x="0" y="0"/>
+                      <a:ext cx="5612130" cy="4008755"/>
+                    </a:xfrm>
+                    <a:prstGeom prst="rect">
+                      <a:avLst/>
+                    </a:prstGeom>
+                  </pic:spPr>
+                </pic:pic>
+              </a:graphicData>
+            </a:graphic>
+          </wp:inline>
+        </w:drawing>
+      </w:r>
+    </w:p>
+    <w:p>
+      <w:pPr>
+        <w:rPr>
+          <w:rFonts w:ascii="Times New Roman" w:hAnsi="Times New Roman" w:cs="Times New Roman"/>
+        </w:rPr>
+      </w:pPr>
+      <w:r>
+        <w:rPr>
+          <w:rFonts w:ascii="Times New Roman" w:hAnsi="Times New Roman" w:cs="Times New Roman"/>
+          <w:noProof/>
+        </w:rPr>
+        <w:lastRenderedPageBreak/>
+        <w:drawing>
+          <wp:inline distT="0" distB="0" distL="0" distR="0" wp14:anchorId="2D20FACD" wp14:editId="33E46403">
+            <wp:extent cx="5612130" cy="2578100"/>
+            <wp:effectExtent l="0" t="0" r="0" b="0"/>
+            <wp:docPr id="7" name="Picture 7"/>
+            <wp:cNvGraphicFramePr>
+              <a:graphicFrameLocks xmlns:a="http://schemas.openxmlformats.org/drawingml/2006/main" noChangeAspect="1"/>
+            </wp:cNvGraphicFramePr>
+            <a:graphic xmlns:a="http://schemas.openxmlformats.org/drawingml/2006/main">
+              <a:graphicData uri="http://schemas.openxmlformats.org/drawingml/2006/picture">
+                <pic:pic xmlns:pic="http://schemas.openxmlformats.org/drawingml/2006/picture">
+                  <pic:nvPicPr>
+                    <pic:cNvPr id="1" name=""/>
+                    <pic:cNvPicPr/>
+                  </pic:nvPicPr>
+                  <pic:blipFill>
+                    <a:blip r:embed="rId43"/>
+                    <a:stretch>
+                      <a:fillRect/>
+                    </a:stretch>
+                  </pic:blipFill>
+                  <pic:spPr>
+                    <a:xfrm>
+                      <a:off x="0" y="0"/>
+                      <a:ext cx="5612130" cy="2578100"/>
+                    </a:xfrm>
+                    <a:prstGeom prst="rect">
+                      <a:avLst/>
+                    </a:prstGeom>
+                  </pic:spPr>
+                </pic:pic>
+              </a:graphicData>
+            </a:graphic>
+          </wp:inline>
+        </w:drawing>
+      </w:r>
+    </w:p>
+    <w:p>
+      <w:pPr>
+        <w:rPr>
+          <w:rFonts w:ascii="Times New Roman" w:hAnsi="Times New Roman" w:cs="Times New Roman"/>
+          <w:lang w:val="en-US"/>
+        </w:rPr>
+      </w:pPr>
+      <w:r>
+        <w:rPr>
+          <w:lang w:val="en-US"/>
+        </w:rPr>
+        <w:t xml:space="preserve">GIVEN, </w:t>
+      </w:r>
+      <w:proofErr w:type="gramStart"/>
+      <w:r>
+        <w:rPr>
+          <w:lang w:val="en-US"/>
+        </w:rPr>
+        <w:t>WHEN,</w:t>
+      </w:r>
+      <w:proofErr w:type="gramEnd"/>
+      <w:r>
+        <w:rPr>
+          <w:lang w:val="en-US"/>
+        </w:rPr>
+        <w:t xml:space="preserve"> THEN (PASADO, PRESENTE, FUTURO</w:t>
+      </w:r>
+    </w:p>
+    <w:p>
+      <w:pPr>
+        <w:rPr>
+          <w:rFonts w:ascii="Times New Roman" w:hAnsi="Times New Roman" w:cs="Times New Roman"/>
+        </w:rPr>
+      </w:pPr>
+      <w:proofErr w:type="spellStart"/>
+      <w:r>
+        <w:rPr>
+          <w:rFonts w:ascii="Times New Roman" w:hAnsi="Times New Roman" w:cs="Times New Roman"/>
+        </w:rPr>
+        <w:t>Feature</w:t>
+      </w:r>
+      <w:proofErr w:type="spellEnd"/>
+      <w:r>
+        <w:rPr>
+          <w:rFonts w:ascii="Times New Roman" w:hAnsi="Times New Roman" w:cs="Times New Roman"/>
+        </w:rPr>
+        <w:t>: Compra de productos en línea</w:t>
+      </w:r>
+    </w:p>
+    <w:p>
+      <w:pPr>
+        <w:rPr>
+          <w:rFonts w:ascii="Times New Roman" w:hAnsi="Times New Roman" w:cs="Times New Roman"/>
+        </w:rPr>
+      </w:pPr>
+      <w:r>
+        <w:rPr>
+          <w:rFonts w:ascii="Times New Roman" w:hAnsi="Times New Roman" w:cs="Times New Roman"/>
+        </w:rPr>
+        <w:t xml:space="preserve">  Como cliente</w:t>
+      </w:r>
+    </w:p>
+    <w:p>
+      <w:pPr>
+        <w:rPr>
+          <w:rFonts w:ascii="Times New Roman" w:hAnsi="Times New Roman" w:cs="Times New Roman"/>
+        </w:rPr>
+      </w:pPr>
+      <w:r>
+        <w:rPr>
+          <w:rFonts w:ascii="Times New Roman" w:hAnsi="Times New Roman" w:cs="Times New Roman"/>
+        </w:rPr>
+        <w:t xml:space="preserve">  Quiero comprar productos en línea</w:t>
+      </w:r>
+    </w:p>
+    <w:p>
+      <w:pPr>
+        <w:rPr>
+          <w:rFonts w:ascii="Times New Roman" w:hAnsi="Times New Roman" w:cs="Times New Roman"/>
+        </w:rPr>
+      </w:pPr>
+      <w:r>
+        <w:rPr>
+          <w:rFonts w:ascii="Times New Roman" w:hAnsi="Times New Roman" w:cs="Times New Roman"/>
+        </w:rPr>
+        <w:t xml:space="preserve">  Para recibirlos en mi domicilio</w:t>
+      </w:r>
+    </w:p>
+    <w:p>
+      <w:pPr>
+        <w:rPr>
+          <w:rFonts w:ascii="Times New Roman" w:hAnsi="Times New Roman" w:cs="Times New Roman"/>
+        </w:rPr>
+      </w:pPr>
+    </w:p>
+    <w:p>
+      <w:pPr>
+        <w:rPr>
+          <w:rFonts w:ascii="Times New Roman" w:hAnsi="Times New Roman" w:cs="Times New Roman"/>
+        </w:rPr>
+      </w:pPr>
+      <w:r>
+        <w:rPr>
+          <w:rFonts w:ascii="Times New Roman" w:hAnsi="Times New Roman" w:cs="Times New Roman"/>
+        </w:rPr>
+        <w:t xml:space="preserve">  </w:t>
+      </w:r>
+      <w:proofErr w:type="spellStart"/>
+      <w:r>
+        <w:rPr>
+          <w:rFonts w:ascii="Times New Roman" w:hAnsi="Times New Roman" w:cs="Times New Roman"/>
+        </w:rPr>
+        <w:t>Scenario</w:t>
+      </w:r>
+      <w:proofErr w:type="spellEnd"/>
+      <w:r>
+        <w:rPr>
+          <w:rFonts w:ascii="Times New Roman" w:hAnsi="Times New Roman" w:cs="Times New Roman"/>
+        </w:rPr>
+        <w:t>: Compra de un producto con tarjeta de crédito</w:t>
+      </w:r>
+    </w:p>
+    <w:p>
+      <w:pPr>
+        <w:rPr>
+          <w:rFonts w:ascii="Times New Roman" w:hAnsi="Times New Roman" w:cs="Times New Roman"/>
+        </w:rPr>
+      </w:pPr>
+      <w:r>
+        <w:rPr>
+          <w:rFonts w:ascii="Times New Roman" w:hAnsi="Times New Roman" w:cs="Times New Roman"/>
+        </w:rPr>
+        <w:t xml:space="preserve">    </w:t>
+      </w:r>
+      <w:proofErr w:type="spellStart"/>
+      <w:r>
+        <w:rPr>
+          <w:rFonts w:ascii="Times New Roman" w:hAnsi="Times New Roman" w:cs="Times New Roman"/>
+        </w:rPr>
+        <w:t>Given</w:t>
+      </w:r>
+      <w:proofErr w:type="spellEnd"/>
+      <w:r>
+        <w:rPr>
+          <w:rFonts w:ascii="Times New Roman" w:hAnsi="Times New Roman" w:cs="Times New Roman"/>
+        </w:rPr>
+        <w:t xml:space="preserve"> Estoy en la página de inicio de la tienda en línea</w:t>
+      </w:r>
+    </w:p>
+    <w:p>
+      <w:pPr>
+        <w:rPr>
+          <w:rFonts w:ascii="Times New Roman" w:hAnsi="Times New Roman" w:cs="Times New Roman"/>
+        </w:rPr>
+      </w:pPr>
+      <w:r>
+        <w:rPr>
+          <w:rFonts w:ascii="Times New Roman" w:hAnsi="Times New Roman" w:cs="Times New Roman"/>
+        </w:rPr>
+        <w:t xml:space="preserve">    </w:t>
+      </w:r>
+      <w:proofErr w:type="spellStart"/>
+      <w:r>
+        <w:rPr>
+          <w:rFonts w:ascii="Times New Roman" w:hAnsi="Times New Roman" w:cs="Times New Roman"/>
+        </w:rPr>
+        <w:t>When</w:t>
+      </w:r>
+      <w:proofErr w:type="spellEnd"/>
+      <w:r>
+        <w:rPr>
+          <w:rFonts w:ascii="Times New Roman" w:hAnsi="Times New Roman" w:cs="Times New Roman"/>
+        </w:rPr>
+        <w:t xml:space="preserve"> Seleccione un producto</w:t>
+      </w:r>
+    </w:p>
+    <w:p>
+      <w:pPr>
+        <w:rPr>
+          <w:rFonts w:ascii="Times New Roman" w:hAnsi="Times New Roman" w:cs="Times New Roman"/>
+        </w:rPr>
+      </w:pPr>
+      <w:r>
+        <w:rPr>
+          <w:rFonts w:ascii="Times New Roman" w:hAnsi="Times New Roman" w:cs="Times New Roman"/>
+        </w:rPr>
+        <w:t xml:space="preserve">      And Seleccione la opción de añadir al carrito</w:t>
+      </w:r>
+    </w:p>
+    <w:p>
+      <w:pPr>
+        <w:rPr>
+          <w:rFonts w:ascii="Times New Roman" w:hAnsi="Times New Roman" w:cs="Times New Roman"/>
+        </w:rPr>
+      </w:pPr>
+      <w:r>
+        <w:rPr>
+          <w:rFonts w:ascii="Times New Roman" w:hAnsi="Times New Roman" w:cs="Times New Roman"/>
+        </w:rPr>
+        <w:t xml:space="preserve">      And Seleccione la opción de pagar</w:t>
+      </w:r>
+    </w:p>
+    <w:p>
+      <w:pPr>
+        <w:rPr>
+          <w:rFonts w:ascii="Times New Roman" w:hAnsi="Times New Roman" w:cs="Times New Roman"/>
+        </w:rPr>
+      </w:pPr>
+      <w:r>
+        <w:rPr>
+          <w:rFonts w:ascii="Times New Roman" w:hAnsi="Times New Roman" w:cs="Times New Roman"/>
+        </w:rPr>
+        <w:t xml:space="preserve">    </w:t>
+      </w:r>
+      <w:proofErr w:type="spellStart"/>
+      <w:r>
+        <w:rPr>
+          <w:rFonts w:ascii="Times New Roman" w:hAnsi="Times New Roman" w:cs="Times New Roman"/>
+        </w:rPr>
+        <w:t>Given</w:t>
+      </w:r>
+      <w:proofErr w:type="spellEnd"/>
+      <w:r>
+        <w:rPr>
+          <w:rFonts w:ascii="Times New Roman" w:hAnsi="Times New Roman" w:cs="Times New Roman"/>
+        </w:rPr>
+        <w:t xml:space="preserve"> Estoy en la página de selección de envío</w:t>
+      </w:r>
+    </w:p>
+    <w:p>
+      <w:pPr>
+        <w:rPr>
+          <w:rFonts w:ascii="Times New Roman" w:hAnsi="Times New Roman" w:cs="Times New Roman"/>
+        </w:rPr>
+      </w:pPr>
+      <w:r>
+        <w:rPr>
+          <w:rFonts w:ascii="Times New Roman" w:hAnsi="Times New Roman" w:cs="Times New Roman"/>
+        </w:rPr>
+        <w:t xml:space="preserve">    </w:t>
+      </w:r>
+      <w:proofErr w:type="spellStart"/>
+      <w:r>
+        <w:rPr>
+          <w:rFonts w:ascii="Times New Roman" w:hAnsi="Times New Roman" w:cs="Times New Roman"/>
+        </w:rPr>
+        <w:t>When</w:t>
+      </w:r>
+      <w:proofErr w:type="spellEnd"/>
+      <w:r>
+        <w:rPr>
+          <w:rFonts w:ascii="Times New Roman" w:hAnsi="Times New Roman" w:cs="Times New Roman"/>
+        </w:rPr>
+        <w:t xml:space="preserve"> Selecciono la opción de envío a domicilio</w:t>
+      </w:r>
+    </w:p>
+    <w:p>
+      <w:pPr>
+        <w:rPr>
+          <w:rFonts w:ascii="Times New Roman" w:hAnsi="Times New Roman" w:cs="Times New Roman"/>
+        </w:rPr>
+      </w:pPr>
+      <w:r>
+        <w:rPr>
+          <w:rFonts w:ascii="Times New Roman" w:hAnsi="Times New Roman" w:cs="Times New Roman"/>
+        </w:rPr>
+        <w:t xml:space="preserve">      And Proporciono la dirección de envío</w:t>
+      </w:r>
+    </w:p>
+    <w:p>
+      <w:pPr>
+        <w:rPr>
+          <w:rFonts w:ascii="Times New Roman" w:hAnsi="Times New Roman" w:cs="Times New Roman"/>
+        </w:rPr>
+      </w:pPr>
+      <w:r>
+        <w:rPr>
+          <w:rFonts w:ascii="Times New Roman" w:hAnsi="Times New Roman" w:cs="Times New Roman"/>
+        </w:rPr>
+        <w:t xml:space="preserve">      And Seleccione la opción continuar</w:t>
+      </w:r>
+    </w:p>
+    <w:p>
+      <w:pPr>
+        <w:rPr>
+          <w:rFonts w:ascii="Times New Roman" w:hAnsi="Times New Roman" w:cs="Times New Roman"/>
+        </w:rPr>
+      </w:pPr>
+      <w:r>
+        <w:rPr>
+          <w:rFonts w:ascii="Times New Roman" w:hAnsi="Times New Roman" w:cs="Times New Roman"/>
+        </w:rPr>
+        <w:t xml:space="preserve">    </w:t>
+      </w:r>
+      <w:proofErr w:type="spellStart"/>
+      <w:r>
+        <w:rPr>
+          <w:rFonts w:ascii="Times New Roman" w:hAnsi="Times New Roman" w:cs="Times New Roman"/>
+        </w:rPr>
+        <w:t>Then</w:t>
+      </w:r>
+      <w:proofErr w:type="spellEnd"/>
+      <w:r>
+        <w:rPr>
+          <w:rFonts w:ascii="Times New Roman" w:hAnsi="Times New Roman" w:cs="Times New Roman"/>
+        </w:rPr>
+        <w:t xml:space="preserve"> Me encuentro en la página de selección de pago</w:t>
+      </w:r>
+    </w:p>
+    <w:p>
+      <w:pPr>
+        <w:rPr>
+          <w:rFonts w:ascii="Times New Roman" w:hAnsi="Times New Roman" w:cs="Times New Roman"/>
+        </w:rPr>
+      </w:pPr>
+      <w:r>
+        <w:rPr>
+          <w:rFonts w:ascii="Times New Roman" w:hAnsi="Times New Roman" w:cs="Times New Roman"/>
+        </w:rPr>
+        <w:t xml:space="preserve">      And Elijo el método de pago con tarjeta de crédito</w:t>
+      </w:r>
+    </w:p>
+    <w:p>
+      <w:pPr>
+        <w:rPr>
+          <w:rFonts w:ascii="Times New Roman" w:hAnsi="Times New Roman" w:cs="Times New Roman"/>
+        </w:rPr>
+      </w:pPr>
+      <w:r>
+        <w:rPr>
+          <w:rFonts w:ascii="Times New Roman" w:hAnsi="Times New Roman" w:cs="Times New Roman"/>
+        </w:rPr>
+        <w:t xml:space="preserve">      And Proporciono los detalles de la tarjeta de crédito</w:t>
+      </w:r>
+    </w:p>
+    <w:p>
+      <w:pPr>
+        <w:rPr>
+          <w:rFonts w:ascii="Times New Roman" w:hAnsi="Times New Roman" w:cs="Times New Roman"/>
+        </w:rPr>
+      </w:pPr>
+      <w:r>
+        <w:rPr>
+          <w:rFonts w:ascii="Times New Roman" w:hAnsi="Times New Roman" w:cs="Times New Roman"/>
+        </w:rPr>
+        <w:t xml:space="preserve">      And Seleccione continuar y revisar pedido</w:t>
+      </w:r>
+    </w:p>
+    <w:p>
+      <w:pPr>
+        <w:rPr>
+          <w:rFonts w:ascii="Times New Roman" w:hAnsi="Times New Roman" w:cs="Times New Roman"/>
+        </w:rPr>
+      </w:pPr>
+      <w:r>
+        <w:rPr>
+          <w:rFonts w:ascii="Times New Roman" w:hAnsi="Times New Roman" w:cs="Times New Roman"/>
+        </w:rPr>
+        <w:t xml:space="preserve">    </w:t>
+      </w:r>
+      <w:proofErr w:type="spellStart"/>
+      <w:r>
+        <w:rPr>
+          <w:rFonts w:ascii="Times New Roman" w:hAnsi="Times New Roman" w:cs="Times New Roman"/>
+        </w:rPr>
+        <w:t>Then</w:t>
+      </w:r>
+      <w:proofErr w:type="spellEnd"/>
+      <w:r>
+        <w:rPr>
+          <w:rFonts w:ascii="Times New Roman" w:hAnsi="Times New Roman" w:cs="Times New Roman"/>
+        </w:rPr>
+        <w:t xml:space="preserve"> Apruebo el pago</w:t>
+      </w:r>
+    </w:p>
+    <w:p>
+      <w:pPr>
+        <w:rPr>
+          <w:rFonts w:ascii="Times New Roman" w:hAnsi="Times New Roman" w:cs="Times New Roman"/>
+        </w:rPr>
+      </w:pPr>
+      <w:r>
+        <w:rPr>
+          <w:rFonts w:ascii="Times New Roman" w:hAnsi="Times New Roman" w:cs="Times New Roman"/>
+        </w:rPr>
+        <w:lastRenderedPageBreak/>
+        <w:t xml:space="preserve">      And Se muestra un mensaje de confirmación de compra</w:t>
+      </w:r>
+    </w:p>
+    <w:p>
+      <w:pPr>
+        <w:rPr>
+          <w:rFonts w:ascii="Times New Roman" w:hAnsi="Times New Roman" w:cs="Times New Roman"/>
+        </w:rPr>
+      </w:pPr>
+    </w:p>
+    <w:p>
+      <w:pPr>
+        <w:rPr>
+          <w:rFonts w:ascii="Times New Roman" w:hAnsi="Times New Roman" w:cs="Times New Roman"/>
+        </w:rPr>
+      </w:pPr>
+      <w:r>
+        <w:rPr>
+          <w:rFonts w:ascii="Times New Roman" w:hAnsi="Times New Roman" w:cs="Times New Roman"/>
+        </w:rPr>
+        <w:t xml:space="preserve">  </w:t>
+      </w:r>
+      <w:proofErr w:type="spellStart"/>
+      <w:r>
+        <w:rPr>
+          <w:rFonts w:ascii="Times New Roman" w:hAnsi="Times New Roman" w:cs="Times New Roman"/>
+        </w:rPr>
+        <w:t>Scenario</w:t>
+      </w:r>
+      <w:proofErr w:type="spellEnd"/>
+      <w:r>
+        <w:rPr>
+          <w:rFonts w:ascii="Times New Roman" w:hAnsi="Times New Roman" w:cs="Times New Roman"/>
+        </w:rPr>
+        <w:t>: Compra de un producto con pago en efectivo</w:t>
+      </w:r>
+    </w:p>
+    <w:p>
+      <w:pPr>
+        <w:rPr>
+          <w:rFonts w:ascii="Times New Roman" w:hAnsi="Times New Roman" w:cs="Times New Roman"/>
+        </w:rPr>
+      </w:pPr>
+      <w:r>
+        <w:rPr>
+          <w:rFonts w:ascii="Times New Roman" w:hAnsi="Times New Roman" w:cs="Times New Roman"/>
+        </w:rPr>
+        <w:t xml:space="preserve">    </w:t>
+      </w:r>
+      <w:proofErr w:type="spellStart"/>
+      <w:r>
+        <w:rPr>
+          <w:rFonts w:ascii="Times New Roman" w:hAnsi="Times New Roman" w:cs="Times New Roman"/>
+        </w:rPr>
+        <w:t>Given</w:t>
+      </w:r>
+      <w:proofErr w:type="spellEnd"/>
+      <w:r>
+        <w:rPr>
+          <w:rFonts w:ascii="Times New Roman" w:hAnsi="Times New Roman" w:cs="Times New Roman"/>
+        </w:rPr>
+        <w:t xml:space="preserve"> Estoy en la página de inicio de la tienda en línea</w:t>
+      </w:r>
+    </w:p>
+    <w:p>
+      <w:pPr>
+        <w:rPr>
+          <w:rFonts w:ascii="Times New Roman" w:hAnsi="Times New Roman" w:cs="Times New Roman"/>
+        </w:rPr>
+      </w:pPr>
+      <w:r>
+        <w:rPr>
+          <w:rFonts w:ascii="Times New Roman" w:hAnsi="Times New Roman" w:cs="Times New Roman"/>
+        </w:rPr>
+        <w:t xml:space="preserve">    </w:t>
+      </w:r>
+      <w:proofErr w:type="spellStart"/>
+      <w:r>
+        <w:rPr>
+          <w:rFonts w:ascii="Times New Roman" w:hAnsi="Times New Roman" w:cs="Times New Roman"/>
+        </w:rPr>
+        <w:t>When</w:t>
+      </w:r>
+      <w:proofErr w:type="spellEnd"/>
+      <w:r>
+        <w:rPr>
+          <w:rFonts w:ascii="Times New Roman" w:hAnsi="Times New Roman" w:cs="Times New Roman"/>
+        </w:rPr>
+        <w:t xml:space="preserve"> Seleccione un producto</w:t>
+      </w:r>
+    </w:p>
+    <w:p>
+      <w:pPr>
+        <w:rPr>
+          <w:rFonts w:ascii="Times New Roman" w:hAnsi="Times New Roman" w:cs="Times New Roman"/>
+        </w:rPr>
+      </w:pPr>
+      <w:r>
+        <w:rPr>
+          <w:rFonts w:ascii="Times New Roman" w:hAnsi="Times New Roman" w:cs="Times New Roman"/>
+        </w:rPr>
+        <w:t xml:space="preserve">      And Seleccione la opción de añadir al carrito</w:t>
+      </w:r>
+    </w:p>
+    <w:p>
+      <w:pPr>
+        <w:rPr>
+          <w:rFonts w:ascii="Times New Roman" w:hAnsi="Times New Roman" w:cs="Times New Roman"/>
+        </w:rPr>
+      </w:pPr>
+      <w:r>
+        <w:rPr>
+          <w:rFonts w:ascii="Times New Roman" w:hAnsi="Times New Roman" w:cs="Times New Roman"/>
+        </w:rPr>
+        <w:t xml:space="preserve">      And Seleccione la opción de pagar</w:t>
+      </w:r>
+    </w:p>
+    <w:p>
+      <w:pPr>
+        <w:rPr>
+          <w:rFonts w:ascii="Times New Roman" w:hAnsi="Times New Roman" w:cs="Times New Roman"/>
+        </w:rPr>
+      </w:pPr>
+      <w:r>
+        <w:rPr>
+          <w:rFonts w:ascii="Times New Roman" w:hAnsi="Times New Roman" w:cs="Times New Roman"/>
+        </w:rPr>
+        <w:t xml:space="preserve">    </w:t>
+      </w:r>
+      <w:proofErr w:type="spellStart"/>
+      <w:r>
+        <w:rPr>
+          <w:rFonts w:ascii="Times New Roman" w:hAnsi="Times New Roman" w:cs="Times New Roman"/>
+        </w:rPr>
+        <w:t>Given</w:t>
+      </w:r>
+      <w:proofErr w:type="spellEnd"/>
+      <w:r>
+        <w:rPr>
+          <w:rFonts w:ascii="Times New Roman" w:hAnsi="Times New Roman" w:cs="Times New Roman"/>
+        </w:rPr>
+        <w:t xml:space="preserve"> Estoy en la página de selección de envío</w:t>
+      </w:r>
+    </w:p>
+    <w:p>
+      <w:pPr>
+        <w:rPr>
+          <w:rFonts w:ascii="Times New Roman" w:hAnsi="Times New Roman" w:cs="Times New Roman"/>
+        </w:rPr>
+      </w:pPr>
+      <w:r>
+        <w:rPr>
+          <w:rFonts w:ascii="Times New Roman" w:hAnsi="Times New Roman" w:cs="Times New Roman"/>
+        </w:rPr>
+        <w:t xml:space="preserve">    </w:t>
+      </w:r>
+      <w:proofErr w:type="spellStart"/>
+      <w:r>
+        <w:rPr>
+          <w:rFonts w:ascii="Times New Roman" w:hAnsi="Times New Roman" w:cs="Times New Roman"/>
+        </w:rPr>
+        <w:t>When</w:t>
+      </w:r>
+      <w:proofErr w:type="spellEnd"/>
+      <w:r>
+        <w:rPr>
+          <w:rFonts w:ascii="Times New Roman" w:hAnsi="Times New Roman" w:cs="Times New Roman"/>
+        </w:rPr>
+        <w:t xml:space="preserve"> Selecciono la opción de recoger en tienda</w:t>
+      </w:r>
+    </w:p>
+    <w:p>
+      <w:pPr>
+        <w:rPr>
+          <w:rFonts w:ascii="Times New Roman" w:hAnsi="Times New Roman" w:cs="Times New Roman"/>
+        </w:rPr>
+      </w:pPr>
+      <w:r>
+        <w:rPr>
+          <w:rFonts w:ascii="Times New Roman" w:hAnsi="Times New Roman" w:cs="Times New Roman"/>
+        </w:rPr>
+        <w:t xml:space="preserve">      And Seleccione la tienda para recoger el producto</w:t>
+      </w:r>
+    </w:p>
+    <w:p>
+      <w:pPr>
+        <w:rPr>
+          <w:rFonts w:ascii="Times New Roman" w:hAnsi="Times New Roman" w:cs="Times New Roman"/>
+        </w:rPr>
+      </w:pPr>
+      <w:r>
+        <w:rPr>
+          <w:rFonts w:ascii="Times New Roman" w:hAnsi="Times New Roman" w:cs="Times New Roman"/>
+        </w:rPr>
+        <w:t xml:space="preserve">      And Seleccione la opción continuar</w:t>
+      </w:r>
+    </w:p>
+    <w:p>
+      <w:pPr>
+        <w:rPr>
+          <w:rFonts w:ascii="Times New Roman" w:hAnsi="Times New Roman" w:cs="Times New Roman"/>
+        </w:rPr>
+      </w:pPr>
+      <w:r>
+        <w:rPr>
+          <w:rFonts w:ascii="Times New Roman" w:hAnsi="Times New Roman" w:cs="Times New Roman"/>
+        </w:rPr>
+        <w:t xml:space="preserve">    </w:t>
+      </w:r>
+      <w:proofErr w:type="spellStart"/>
+      <w:r>
+        <w:rPr>
+          <w:rFonts w:ascii="Times New Roman" w:hAnsi="Times New Roman" w:cs="Times New Roman"/>
+        </w:rPr>
+        <w:t>Then</w:t>
+      </w:r>
+      <w:proofErr w:type="spellEnd"/>
+      <w:r>
+        <w:rPr>
+          <w:rFonts w:ascii="Times New Roman" w:hAnsi="Times New Roman" w:cs="Times New Roman"/>
+        </w:rPr>
+        <w:t xml:space="preserve"> Me encuentro en la página de selección de pago</w:t>
+      </w:r>
+    </w:p>
+    <w:p>
+      <w:pPr>
+        <w:rPr>
+          <w:rFonts w:ascii="Times New Roman" w:hAnsi="Times New Roman" w:cs="Times New Roman"/>
+        </w:rPr>
+      </w:pPr>
+      <w:r>
+        <w:rPr>
+          <w:rFonts w:ascii="Times New Roman" w:hAnsi="Times New Roman" w:cs="Times New Roman"/>
+        </w:rPr>
+        <w:t xml:space="preserve">      And Elijo el método de pago en efectivo</w:t>
+      </w:r>
+    </w:p>
+    <w:p>
+      <w:pPr>
+        <w:rPr>
+          <w:rFonts w:ascii="Times New Roman" w:hAnsi="Times New Roman" w:cs="Times New Roman"/>
+        </w:rPr>
+      </w:pPr>
+      <w:r>
+        <w:rPr>
+          <w:rFonts w:ascii="Times New Roman" w:hAnsi="Times New Roman" w:cs="Times New Roman"/>
+        </w:rPr>
+        <w:t xml:space="preserve">      And Seleccione continuar y revisar pedido</w:t>
+      </w:r>
+    </w:p>
+    <w:p>
+      <w:pPr>
+        <w:rPr>
+          <w:rFonts w:ascii="Times New Roman" w:hAnsi="Times New Roman" w:cs="Times New Roman"/>
+        </w:rPr>
+      </w:pPr>
+      <w:r>
+        <w:rPr>
+          <w:rFonts w:ascii="Times New Roman" w:hAnsi="Times New Roman" w:cs="Times New Roman"/>
+        </w:rPr>
+        <w:t xml:space="preserve">    </w:t>
+      </w:r>
+      <w:proofErr w:type="spellStart"/>
+      <w:r>
+        <w:rPr>
+          <w:rFonts w:ascii="Times New Roman" w:hAnsi="Times New Roman" w:cs="Times New Roman"/>
+        </w:rPr>
+        <w:t>Then</w:t>
+      </w:r>
+      <w:proofErr w:type="spellEnd"/>
+      <w:r>
+        <w:rPr>
+          <w:rFonts w:ascii="Times New Roman" w:hAnsi="Times New Roman" w:cs="Times New Roman"/>
+        </w:rPr>
+        <w:t xml:space="preserve"> Apruebo el pago</w:t>
+      </w:r>
+    </w:p>
+    <w:p>
+      <w:pPr>
+        <w:rPr>
+          <w:rFonts w:ascii="Times New Roman" w:hAnsi="Times New Roman" w:cs="Times New Roman"/>
+        </w:rPr>
+      </w:pPr>
+      <w:r>
+        <w:rPr>
+          <w:rFonts w:ascii="Times New Roman" w:hAnsi="Times New Roman" w:cs="Times New Roman"/>
+        </w:rPr>
+        <w:t xml:space="preserve">      And Se muestra un mensaje de confirmación de compra</w:t>
       </w:r>
     </w:p>
     <w:sectPr>

</xml_diff>